<commit_message>
DATA PREPROCESSING And TRAINING
</commit_message>
<xml_diff>
--- a/Documentation/23048683 PRASHANT RIJAL.docx
+++ b/Documentation/23048683 PRASHANT RIJAL.docx
@@ -42,7 +42,7 @@
           <w:noProof/>
         </w:rPr>
         <w:drawing>
-          <wp:anchor distT="0" distB="0" distL="114300" distR="114300" simplePos="0" relativeHeight="251667456" behindDoc="1" locked="0" layoutInCell="1" allowOverlap="1" wp14:anchorId="59B65E83" wp14:editId="4454AF11">
+          <wp:anchor distT="0" distB="0" distL="114300" distR="114300" simplePos="0" relativeHeight="251667456" behindDoc="1" locked="0" layoutInCell="1" allowOverlap="1" wp14:anchorId="59B65E83" wp14:editId="594DB43F">
             <wp:simplePos x="0" y="0"/>
             <wp:positionH relativeFrom="margin">
               <wp:posOffset>3969385</wp:posOffset>
@@ -675,7 +675,7 @@
     </w:p>
     <w:sdt>
       <w:sdtPr>
-        <w:id w:val="-1310245681"/>
+        <w:id w:val="-748808177"/>
         <w:docPartObj>
           <w:docPartGallery w:val="Table of Contents"/>
           <w:docPartUnique/>
@@ -735,7 +735,7 @@
             </w:rPr>
             <w:fldChar w:fldCharType="separate"/>
           </w:r>
-          <w:hyperlink w:anchor="_Toc216876164" w:history="1">
+          <w:hyperlink w:anchor="_Toc218682612" w:history="1">
             <w:r>
               <w:rPr>
                 <w:rStyle w:val="Hyperlink"/>
@@ -782,7 +782,7 @@
                 <w:noProof/>
                 <w:webHidden/>
               </w:rPr>
-              <w:instrText xml:space="preserve"> PAGEREF _Toc216876164 \h </w:instrText>
+              <w:instrText xml:space="preserve"> PAGEREF _Toc218682612 \h </w:instrText>
             </w:r>
             <w:r>
               <w:rPr>
@@ -831,7 +831,7 @@
               <w14:ligatures w14:val="standardContextual"/>
             </w:rPr>
           </w:pPr>
-          <w:hyperlink w:anchor="_Toc216876165" w:history="1">
+          <w:hyperlink w:anchor="_Toc218682613" w:history="1">
             <w:r>
               <w:rPr>
                 <w:rStyle w:val="Hyperlink"/>
@@ -878,7 +878,7 @@
                 <w:noProof/>
                 <w:webHidden/>
               </w:rPr>
-              <w:instrText xml:space="preserve"> PAGEREF _Toc216876165 \h </w:instrText>
+              <w:instrText xml:space="preserve"> PAGEREF _Toc218682613 \h </w:instrText>
             </w:r>
             <w:r>
               <w:rPr>
@@ -927,7 +927,7 @@
               <w14:ligatures w14:val="standardContextual"/>
             </w:rPr>
           </w:pPr>
-          <w:hyperlink w:anchor="_Toc216876166" w:history="1">
+          <w:hyperlink w:anchor="_Toc218682614" w:history="1">
             <w:r>
               <w:rPr>
                 <w:rStyle w:val="Hyperlink"/>
@@ -974,7 +974,7 @@
                 <w:noProof/>
                 <w:webHidden/>
               </w:rPr>
-              <w:instrText xml:space="preserve"> PAGEREF _Toc216876166 \h </w:instrText>
+              <w:instrText xml:space="preserve"> PAGEREF _Toc218682614 \h </w:instrText>
             </w:r>
             <w:r>
               <w:rPr>
@@ -1023,7 +1023,7 @@
               <w14:ligatures w14:val="standardContextual"/>
             </w:rPr>
           </w:pPr>
-          <w:hyperlink w:anchor="_Toc216876167" w:history="1">
+          <w:hyperlink w:anchor="_Toc218682615" w:history="1">
             <w:r>
               <w:rPr>
                 <w:rStyle w:val="Hyperlink"/>
@@ -1070,7 +1070,7 @@
                 <w:noProof/>
                 <w:webHidden/>
               </w:rPr>
-              <w:instrText xml:space="preserve"> PAGEREF _Toc216876167 \h </w:instrText>
+              <w:instrText xml:space="preserve"> PAGEREF _Toc218682615 \h </w:instrText>
             </w:r>
             <w:r>
               <w:rPr>
@@ -1119,7 +1119,7 @@
               <w14:ligatures w14:val="standardContextual"/>
             </w:rPr>
           </w:pPr>
-          <w:hyperlink w:anchor="_Toc216876168" w:history="1">
+          <w:hyperlink w:anchor="_Toc218682616" w:history="1">
             <w:r>
               <w:rPr>
                 <w:rStyle w:val="Hyperlink"/>
@@ -1166,7 +1166,7 @@
                 <w:noProof/>
                 <w:webHidden/>
               </w:rPr>
-              <w:instrText xml:space="preserve"> PAGEREF _Toc216876168 \h </w:instrText>
+              <w:instrText xml:space="preserve"> PAGEREF _Toc218682616 \h </w:instrText>
             </w:r>
             <w:r>
               <w:rPr>
@@ -1213,7 +1213,7 @@
               <w14:ligatures w14:val="standardContextual"/>
             </w:rPr>
           </w:pPr>
-          <w:hyperlink w:anchor="_Toc216876169" w:history="1">
+          <w:hyperlink w:anchor="_Toc218682617" w:history="1">
             <w:r>
               <w:rPr>
                 <w:rStyle w:val="Hyperlink"/>
@@ -1258,7 +1258,7 @@
                 <w:noProof/>
                 <w:webHidden/>
               </w:rPr>
-              <w:instrText xml:space="preserve"> PAGEREF _Toc216876169 \h </w:instrText>
+              <w:instrText xml:space="preserve"> PAGEREF _Toc218682617 \h </w:instrText>
             </w:r>
             <w:r>
               <w:rPr>
@@ -1305,7 +1305,7 @@
               <w14:ligatures w14:val="standardContextual"/>
             </w:rPr>
           </w:pPr>
-          <w:hyperlink w:anchor="_Toc216876170" w:history="1">
+          <w:hyperlink w:anchor="_Toc218682618" w:history="1">
             <w:r>
               <w:rPr>
                 <w:rStyle w:val="Hyperlink"/>
@@ -1350,7 +1350,7 @@
                 <w:noProof/>
                 <w:webHidden/>
               </w:rPr>
-              <w:instrText xml:space="preserve"> PAGEREF _Toc216876170 \h </w:instrText>
+              <w:instrText xml:space="preserve"> PAGEREF _Toc218682618 \h </w:instrText>
             </w:r>
             <w:r>
               <w:rPr>
@@ -1397,7 +1397,7 @@
               <w14:ligatures w14:val="standardContextual"/>
             </w:rPr>
           </w:pPr>
-          <w:hyperlink w:anchor="_Toc216876171" w:history="1">
+          <w:hyperlink w:anchor="_Toc218682619" w:history="1">
             <w:r>
               <w:rPr>
                 <w:rStyle w:val="Hyperlink"/>
@@ -1442,7 +1442,7 @@
                 <w:noProof/>
                 <w:webHidden/>
               </w:rPr>
-              <w:instrText xml:space="preserve"> PAGEREF _Toc216876171 \h </w:instrText>
+              <w:instrText xml:space="preserve"> PAGEREF _Toc218682619 \h </w:instrText>
             </w:r>
             <w:r>
               <w:rPr>
@@ -1491,7 +1491,7 @@
               <w14:ligatures w14:val="standardContextual"/>
             </w:rPr>
           </w:pPr>
-          <w:hyperlink w:anchor="_Toc216876172" w:history="1">
+          <w:hyperlink w:anchor="_Toc218682620" w:history="1">
             <w:r>
               <w:rPr>
                 <w:rStyle w:val="Hyperlink"/>
@@ -1538,7 +1538,7 @@
                 <w:noProof/>
                 <w:webHidden/>
               </w:rPr>
-              <w:instrText xml:space="preserve"> PAGEREF _Toc216876172 \h </w:instrText>
+              <w:instrText xml:space="preserve"> PAGEREF _Toc218682620 \h </w:instrText>
             </w:r>
             <w:r>
               <w:rPr>
@@ -1587,7 +1587,7 @@
               <w14:ligatures w14:val="standardContextual"/>
             </w:rPr>
           </w:pPr>
-          <w:hyperlink w:anchor="_Toc216876173" w:history="1">
+          <w:hyperlink w:anchor="_Toc218682621" w:history="1">
             <w:r>
               <w:rPr>
                 <w:rStyle w:val="Hyperlink"/>
@@ -1634,7 +1634,7 @@
                 <w:noProof/>
                 <w:webHidden/>
               </w:rPr>
-              <w:instrText xml:space="preserve"> PAGEREF _Toc216876173 \h </w:instrText>
+              <w:instrText xml:space="preserve"> PAGEREF _Toc218682621 \h </w:instrText>
             </w:r>
             <w:r>
               <w:rPr>
@@ -1654,7 +1654,760 @@
                 <w:noProof/>
                 <w:webHidden/>
               </w:rPr>
-              <w:t>6</w:t>
+              <w:t>5</w:t>
+            </w:r>
+            <w:r>
+              <w:rPr>
+                <w:noProof/>
+                <w:webHidden/>
+              </w:rPr>
+              <w:fldChar w:fldCharType="end"/>
+            </w:r>
+          </w:hyperlink>
+        </w:p>
+        <w:p>
+          <w:pPr>
+            <w:pStyle w:val="TOC1"/>
+            <w:tabs>
+              <w:tab w:val="right" w:leader="dot" w:pos="9350"/>
+            </w:tabs>
+            <w:rPr>
+              <w:rFonts w:eastAsiaTheme="minorEastAsia" w:cstheme="minorBidi"/>
+              <w:b w:val="0"/>
+              <w:bCs w:val="0"/>
+              <w:i w:val="0"/>
+              <w:iCs w:val="0"/>
+              <w:noProof/>
+              <w:kern w:val="2"/>
+              <w14:ligatures w14:val="standardContextual"/>
+            </w:rPr>
+          </w:pPr>
+          <w:hyperlink w:anchor="_Toc218682622" w:history="1">
+            <w:r>
+              <w:rPr>
+                <w:rStyle w:val="Hyperlink"/>
+                <w:noProof/>
+              </w:rPr>
+              <w:t>2</w:t>
+            </w:r>
+            <w:r>
+              <w:rPr>
+                <w:noProof/>
+                <w:webHidden/>
+              </w:rPr>
+              <w:tab/>
+            </w:r>
+            <w:r>
+              <w:rPr>
+                <w:noProof/>
+                <w:webHidden/>
+              </w:rPr>
+              <w:fldChar w:fldCharType="begin"/>
+            </w:r>
+            <w:r>
+              <w:rPr>
+                <w:noProof/>
+                <w:webHidden/>
+              </w:rPr>
+              <w:instrText xml:space="preserve"> PAGEREF _Toc218682622 \h </w:instrText>
+            </w:r>
+            <w:r>
+              <w:rPr>
+                <w:noProof/>
+                <w:webHidden/>
+              </w:rPr>
+            </w:r>
+            <w:r>
+              <w:rPr>
+                <w:noProof/>
+                <w:webHidden/>
+              </w:rPr>
+              <w:fldChar w:fldCharType="separate"/>
+            </w:r>
+            <w:r>
+              <w:rPr>
+                <w:noProof/>
+                <w:webHidden/>
+              </w:rPr>
+              <w:t>7</w:t>
+            </w:r>
+            <w:r>
+              <w:rPr>
+                <w:noProof/>
+                <w:webHidden/>
+              </w:rPr>
+              <w:fldChar w:fldCharType="end"/>
+            </w:r>
+          </w:hyperlink>
+        </w:p>
+        <w:p>
+          <w:pPr>
+            <w:pStyle w:val="TOC2"/>
+            <w:tabs>
+              <w:tab w:val="left" w:pos="960"/>
+              <w:tab w:val="right" w:leader="dot" w:pos="9350"/>
+            </w:tabs>
+            <w:rPr>
+              <w:rFonts w:eastAsiaTheme="minorEastAsia" w:cstheme="minorBidi"/>
+              <w:b w:val="0"/>
+              <w:bCs w:val="0"/>
+              <w:noProof/>
+              <w:kern w:val="2"/>
+              <w:sz w:val="24"/>
+              <w:szCs w:val="24"/>
+              <w14:ligatures w14:val="standardContextual"/>
+            </w:rPr>
+          </w:pPr>
+          <w:hyperlink w:anchor="_Toc218682623" w:history="1">
+            <w:r>
+              <w:rPr>
+                <w:rStyle w:val="Hyperlink"/>
+                <w:rFonts w:cs="Times New Roman"/>
+                <w:noProof/>
+              </w:rPr>
+              <w:t>3.1.</w:t>
+            </w:r>
+            <w:r>
+              <w:rPr>
+                <w:rFonts w:eastAsiaTheme="minorEastAsia" w:cstheme="minorBidi"/>
+                <w:b w:val="0"/>
+                <w:bCs w:val="0"/>
+                <w:noProof/>
+                <w:kern w:val="2"/>
+                <w:sz w:val="24"/>
+                <w:szCs w:val="24"/>
+                <w14:ligatures w14:val="standardContextual"/>
+              </w:rPr>
+              <w:tab/>
+            </w:r>
+            <w:r>
+              <w:rPr>
+                <w:rStyle w:val="Hyperlink"/>
+                <w:noProof/>
+              </w:rPr>
+              <w:t>Pseudocode for Naïve Bayes</w:t>
+            </w:r>
+            <w:r>
+              <w:rPr>
+                <w:noProof/>
+                <w:webHidden/>
+              </w:rPr>
+              <w:tab/>
+            </w:r>
+            <w:r>
+              <w:rPr>
+                <w:noProof/>
+                <w:webHidden/>
+              </w:rPr>
+              <w:fldChar w:fldCharType="begin"/>
+            </w:r>
+            <w:r>
+              <w:rPr>
+                <w:noProof/>
+                <w:webHidden/>
+              </w:rPr>
+              <w:instrText xml:space="preserve"> PAGEREF _Toc218682623 \h </w:instrText>
+            </w:r>
+            <w:r>
+              <w:rPr>
+                <w:noProof/>
+                <w:webHidden/>
+              </w:rPr>
+            </w:r>
+            <w:r>
+              <w:rPr>
+                <w:noProof/>
+                <w:webHidden/>
+              </w:rPr>
+              <w:fldChar w:fldCharType="separate"/>
+            </w:r>
+            <w:r>
+              <w:rPr>
+                <w:noProof/>
+                <w:webHidden/>
+              </w:rPr>
+              <w:t>7</w:t>
+            </w:r>
+            <w:r>
+              <w:rPr>
+                <w:noProof/>
+                <w:webHidden/>
+              </w:rPr>
+              <w:fldChar w:fldCharType="end"/>
+            </w:r>
+          </w:hyperlink>
+        </w:p>
+        <w:p>
+          <w:pPr>
+            <w:pStyle w:val="TOC2"/>
+            <w:tabs>
+              <w:tab w:val="left" w:pos="960"/>
+              <w:tab w:val="right" w:leader="dot" w:pos="9350"/>
+            </w:tabs>
+            <w:rPr>
+              <w:rFonts w:eastAsiaTheme="minorEastAsia" w:cstheme="minorBidi"/>
+              <w:b w:val="0"/>
+              <w:bCs w:val="0"/>
+              <w:noProof/>
+              <w:kern w:val="2"/>
+              <w:sz w:val="24"/>
+              <w:szCs w:val="24"/>
+              <w14:ligatures w14:val="standardContextual"/>
+            </w:rPr>
+          </w:pPr>
+          <w:hyperlink w:anchor="_Toc218682624" w:history="1">
+            <w:r>
+              <w:rPr>
+                <w:rStyle w:val="Hyperlink"/>
+                <w:rFonts w:cs="Times New Roman"/>
+                <w:noProof/>
+              </w:rPr>
+              <w:t>3.2.</w:t>
+            </w:r>
+            <w:r>
+              <w:rPr>
+                <w:rFonts w:eastAsiaTheme="minorEastAsia" w:cstheme="minorBidi"/>
+                <w:b w:val="0"/>
+                <w:bCs w:val="0"/>
+                <w:noProof/>
+                <w:kern w:val="2"/>
+                <w:sz w:val="24"/>
+                <w:szCs w:val="24"/>
+                <w14:ligatures w14:val="standardContextual"/>
+              </w:rPr>
+              <w:tab/>
+            </w:r>
+            <w:r>
+              <w:rPr>
+                <w:rStyle w:val="Hyperlink"/>
+                <w:noProof/>
+              </w:rPr>
+              <w:t>Pseudocode for logistic regression</w:t>
+            </w:r>
+            <w:r>
+              <w:rPr>
+                <w:noProof/>
+                <w:webHidden/>
+              </w:rPr>
+              <w:tab/>
+            </w:r>
+            <w:r>
+              <w:rPr>
+                <w:noProof/>
+                <w:webHidden/>
+              </w:rPr>
+              <w:fldChar w:fldCharType="begin"/>
+            </w:r>
+            <w:r>
+              <w:rPr>
+                <w:noProof/>
+                <w:webHidden/>
+              </w:rPr>
+              <w:instrText xml:space="preserve"> PAGEREF _Toc218682624 \h </w:instrText>
+            </w:r>
+            <w:r>
+              <w:rPr>
+                <w:noProof/>
+                <w:webHidden/>
+              </w:rPr>
+            </w:r>
+            <w:r>
+              <w:rPr>
+                <w:noProof/>
+                <w:webHidden/>
+              </w:rPr>
+              <w:fldChar w:fldCharType="separate"/>
+            </w:r>
+            <w:r>
+              <w:rPr>
+                <w:noProof/>
+                <w:webHidden/>
+              </w:rPr>
+              <w:t>9</w:t>
+            </w:r>
+            <w:r>
+              <w:rPr>
+                <w:noProof/>
+                <w:webHidden/>
+              </w:rPr>
+              <w:fldChar w:fldCharType="end"/>
+            </w:r>
+          </w:hyperlink>
+        </w:p>
+        <w:p>
+          <w:pPr>
+            <w:pStyle w:val="TOC2"/>
+            <w:tabs>
+              <w:tab w:val="left" w:pos="960"/>
+              <w:tab w:val="right" w:leader="dot" w:pos="9350"/>
+            </w:tabs>
+            <w:rPr>
+              <w:rFonts w:eastAsiaTheme="minorEastAsia" w:cstheme="minorBidi"/>
+              <w:b w:val="0"/>
+              <w:bCs w:val="0"/>
+              <w:noProof/>
+              <w:kern w:val="2"/>
+              <w:sz w:val="24"/>
+              <w:szCs w:val="24"/>
+              <w14:ligatures w14:val="standardContextual"/>
+            </w:rPr>
+          </w:pPr>
+          <w:hyperlink w:anchor="_Toc218682625" w:history="1">
+            <w:r>
+              <w:rPr>
+                <w:rStyle w:val="Hyperlink"/>
+                <w:rFonts w:cs="Times New Roman"/>
+                <w:noProof/>
+              </w:rPr>
+              <w:t>3.3.</w:t>
+            </w:r>
+            <w:r>
+              <w:rPr>
+                <w:rFonts w:eastAsiaTheme="minorEastAsia" w:cstheme="minorBidi"/>
+                <w:b w:val="0"/>
+                <w:bCs w:val="0"/>
+                <w:noProof/>
+                <w:kern w:val="2"/>
+                <w:sz w:val="24"/>
+                <w:szCs w:val="24"/>
+                <w14:ligatures w14:val="standardContextual"/>
+              </w:rPr>
+              <w:tab/>
+            </w:r>
+            <w:r>
+              <w:rPr>
+                <w:rStyle w:val="Hyperlink"/>
+                <w:noProof/>
+              </w:rPr>
+              <w:t>Pseudocode for KNN</w:t>
+            </w:r>
+            <w:r>
+              <w:rPr>
+                <w:noProof/>
+                <w:webHidden/>
+              </w:rPr>
+              <w:tab/>
+            </w:r>
+            <w:r>
+              <w:rPr>
+                <w:noProof/>
+                <w:webHidden/>
+              </w:rPr>
+              <w:fldChar w:fldCharType="begin"/>
+            </w:r>
+            <w:r>
+              <w:rPr>
+                <w:noProof/>
+                <w:webHidden/>
+              </w:rPr>
+              <w:instrText xml:space="preserve"> PAGEREF _Toc218682625 \h </w:instrText>
+            </w:r>
+            <w:r>
+              <w:rPr>
+                <w:noProof/>
+                <w:webHidden/>
+              </w:rPr>
+            </w:r>
+            <w:r>
+              <w:rPr>
+                <w:noProof/>
+                <w:webHidden/>
+              </w:rPr>
+              <w:fldChar w:fldCharType="separate"/>
+            </w:r>
+            <w:r>
+              <w:rPr>
+                <w:noProof/>
+                <w:webHidden/>
+              </w:rPr>
+              <w:t>11</w:t>
+            </w:r>
+            <w:r>
+              <w:rPr>
+                <w:noProof/>
+                <w:webHidden/>
+              </w:rPr>
+              <w:fldChar w:fldCharType="end"/>
+            </w:r>
+          </w:hyperlink>
+        </w:p>
+        <w:p>
+          <w:pPr>
+            <w:pStyle w:val="TOC2"/>
+            <w:tabs>
+              <w:tab w:val="left" w:pos="960"/>
+              <w:tab w:val="right" w:leader="dot" w:pos="9350"/>
+            </w:tabs>
+            <w:rPr>
+              <w:rFonts w:eastAsiaTheme="minorEastAsia" w:cstheme="minorBidi"/>
+              <w:b w:val="0"/>
+              <w:bCs w:val="0"/>
+              <w:noProof/>
+              <w:kern w:val="2"/>
+              <w:sz w:val="24"/>
+              <w:szCs w:val="24"/>
+              <w14:ligatures w14:val="standardContextual"/>
+            </w:rPr>
+          </w:pPr>
+          <w:hyperlink w:anchor="_Toc218682626" w:history="1">
+            <w:r>
+              <w:rPr>
+                <w:rStyle w:val="Hyperlink"/>
+                <w:noProof/>
+              </w:rPr>
+              <w:t>2.1</w:t>
+            </w:r>
+            <w:r>
+              <w:rPr>
+                <w:rFonts w:eastAsiaTheme="minorEastAsia" w:cstheme="minorBidi"/>
+                <w:b w:val="0"/>
+                <w:bCs w:val="0"/>
+                <w:noProof/>
+                <w:kern w:val="2"/>
+                <w:sz w:val="24"/>
+                <w:szCs w:val="24"/>
+                <w14:ligatures w14:val="standardContextual"/>
+              </w:rPr>
+              <w:tab/>
+            </w:r>
+            <w:r>
+              <w:rPr>
+                <w:rStyle w:val="Hyperlink"/>
+                <w:noProof/>
+              </w:rPr>
+              <w:t>Flowcharts</w:t>
+            </w:r>
+            <w:r>
+              <w:rPr>
+                <w:noProof/>
+                <w:webHidden/>
+              </w:rPr>
+              <w:tab/>
+            </w:r>
+            <w:r>
+              <w:rPr>
+                <w:noProof/>
+                <w:webHidden/>
+              </w:rPr>
+              <w:fldChar w:fldCharType="begin"/>
+            </w:r>
+            <w:r>
+              <w:rPr>
+                <w:noProof/>
+                <w:webHidden/>
+              </w:rPr>
+              <w:instrText xml:space="preserve"> PAGEREF _Toc218682626 \h </w:instrText>
+            </w:r>
+            <w:r>
+              <w:rPr>
+                <w:noProof/>
+                <w:webHidden/>
+              </w:rPr>
+            </w:r>
+            <w:r>
+              <w:rPr>
+                <w:noProof/>
+                <w:webHidden/>
+              </w:rPr>
+              <w:fldChar w:fldCharType="separate"/>
+            </w:r>
+            <w:r>
+              <w:rPr>
+                <w:noProof/>
+                <w:webHidden/>
+              </w:rPr>
+              <w:t>13</w:t>
+            </w:r>
+            <w:r>
+              <w:rPr>
+                <w:noProof/>
+                <w:webHidden/>
+              </w:rPr>
+              <w:fldChar w:fldCharType="end"/>
+            </w:r>
+          </w:hyperlink>
+        </w:p>
+        <w:p>
+          <w:pPr>
+            <w:pStyle w:val="TOC2"/>
+            <w:tabs>
+              <w:tab w:val="left" w:pos="960"/>
+              <w:tab w:val="right" w:leader="dot" w:pos="9350"/>
+            </w:tabs>
+            <w:rPr>
+              <w:rFonts w:eastAsiaTheme="minorEastAsia" w:cstheme="minorBidi"/>
+              <w:b w:val="0"/>
+              <w:bCs w:val="0"/>
+              <w:noProof/>
+              <w:kern w:val="2"/>
+              <w:sz w:val="24"/>
+              <w:szCs w:val="24"/>
+              <w14:ligatures w14:val="standardContextual"/>
+            </w:rPr>
+          </w:pPr>
+          <w:hyperlink w:anchor="_Toc218682627" w:history="1">
+            <w:r>
+              <w:rPr>
+                <w:rStyle w:val="Hyperlink"/>
+                <w:rFonts w:cs="Times New Roman"/>
+                <w:noProof/>
+              </w:rPr>
+              <w:t>3.4.</w:t>
+            </w:r>
+            <w:r>
+              <w:rPr>
+                <w:rFonts w:eastAsiaTheme="minorEastAsia" w:cstheme="minorBidi"/>
+                <w:b w:val="0"/>
+                <w:bCs w:val="0"/>
+                <w:noProof/>
+                <w:kern w:val="2"/>
+                <w:sz w:val="24"/>
+                <w:szCs w:val="24"/>
+                <w14:ligatures w14:val="standardContextual"/>
+              </w:rPr>
+              <w:tab/>
+            </w:r>
+            <w:r>
+              <w:rPr>
+                <w:rStyle w:val="Hyperlink"/>
+                <w:noProof/>
+              </w:rPr>
+              <w:t>Multinomial Naïve Bayes</w:t>
+            </w:r>
+            <w:r>
+              <w:rPr>
+                <w:noProof/>
+                <w:webHidden/>
+              </w:rPr>
+              <w:tab/>
+            </w:r>
+            <w:r>
+              <w:rPr>
+                <w:noProof/>
+                <w:webHidden/>
+              </w:rPr>
+              <w:fldChar w:fldCharType="begin"/>
+            </w:r>
+            <w:r>
+              <w:rPr>
+                <w:noProof/>
+                <w:webHidden/>
+              </w:rPr>
+              <w:instrText xml:space="preserve"> PAGEREF _Toc218682627 \h </w:instrText>
+            </w:r>
+            <w:r>
+              <w:rPr>
+                <w:noProof/>
+                <w:webHidden/>
+              </w:rPr>
+            </w:r>
+            <w:r>
+              <w:rPr>
+                <w:noProof/>
+                <w:webHidden/>
+              </w:rPr>
+              <w:fldChar w:fldCharType="separate"/>
+            </w:r>
+            <w:r>
+              <w:rPr>
+                <w:noProof/>
+                <w:webHidden/>
+              </w:rPr>
+              <w:t>13</w:t>
+            </w:r>
+            <w:r>
+              <w:rPr>
+                <w:noProof/>
+                <w:webHidden/>
+              </w:rPr>
+              <w:fldChar w:fldCharType="end"/>
+            </w:r>
+          </w:hyperlink>
+        </w:p>
+        <w:p>
+          <w:pPr>
+            <w:pStyle w:val="TOC2"/>
+            <w:tabs>
+              <w:tab w:val="left" w:pos="960"/>
+              <w:tab w:val="right" w:leader="dot" w:pos="9350"/>
+            </w:tabs>
+            <w:rPr>
+              <w:rFonts w:eastAsiaTheme="minorEastAsia" w:cstheme="minorBidi"/>
+              <w:b w:val="0"/>
+              <w:bCs w:val="0"/>
+              <w:noProof/>
+              <w:kern w:val="2"/>
+              <w:sz w:val="24"/>
+              <w:szCs w:val="24"/>
+              <w14:ligatures w14:val="standardContextual"/>
+            </w:rPr>
+          </w:pPr>
+          <w:hyperlink w:anchor="_Toc218682628" w:history="1">
+            <w:r>
+              <w:rPr>
+                <w:rStyle w:val="Hyperlink"/>
+                <w:rFonts w:cs="Times New Roman"/>
+                <w:noProof/>
+              </w:rPr>
+              <w:t>3.5.</w:t>
+            </w:r>
+            <w:r>
+              <w:rPr>
+                <w:rFonts w:eastAsiaTheme="minorEastAsia" w:cstheme="minorBidi"/>
+                <w:b w:val="0"/>
+                <w:bCs w:val="0"/>
+                <w:noProof/>
+                <w:kern w:val="2"/>
+                <w:sz w:val="24"/>
+                <w:szCs w:val="24"/>
+                <w14:ligatures w14:val="standardContextual"/>
+              </w:rPr>
+              <w:tab/>
+            </w:r>
+            <w:r>
+              <w:rPr>
+                <w:rStyle w:val="Hyperlink"/>
+                <w:noProof/>
+              </w:rPr>
+              <w:t>Logistic Regression</w:t>
+            </w:r>
+            <w:r>
+              <w:rPr>
+                <w:noProof/>
+                <w:webHidden/>
+              </w:rPr>
+              <w:tab/>
+            </w:r>
+            <w:r>
+              <w:rPr>
+                <w:noProof/>
+                <w:webHidden/>
+              </w:rPr>
+              <w:fldChar w:fldCharType="begin"/>
+            </w:r>
+            <w:r>
+              <w:rPr>
+                <w:noProof/>
+                <w:webHidden/>
+              </w:rPr>
+              <w:instrText xml:space="preserve"> PAGEREF _Toc218682628 \h </w:instrText>
+            </w:r>
+            <w:r>
+              <w:rPr>
+                <w:noProof/>
+                <w:webHidden/>
+              </w:rPr>
+            </w:r>
+            <w:r>
+              <w:rPr>
+                <w:noProof/>
+                <w:webHidden/>
+              </w:rPr>
+              <w:fldChar w:fldCharType="separate"/>
+            </w:r>
+            <w:r>
+              <w:rPr>
+                <w:noProof/>
+                <w:webHidden/>
+              </w:rPr>
+              <w:t>14</w:t>
+            </w:r>
+            <w:r>
+              <w:rPr>
+                <w:noProof/>
+                <w:webHidden/>
+              </w:rPr>
+              <w:fldChar w:fldCharType="end"/>
+            </w:r>
+          </w:hyperlink>
+        </w:p>
+        <w:p>
+          <w:pPr>
+            <w:pStyle w:val="TOC2"/>
+            <w:tabs>
+              <w:tab w:val="left" w:pos="960"/>
+              <w:tab w:val="right" w:leader="dot" w:pos="9350"/>
+            </w:tabs>
+            <w:rPr>
+              <w:rFonts w:eastAsiaTheme="minorEastAsia" w:cstheme="minorBidi"/>
+              <w:b w:val="0"/>
+              <w:bCs w:val="0"/>
+              <w:noProof/>
+              <w:kern w:val="2"/>
+              <w:sz w:val="24"/>
+              <w:szCs w:val="24"/>
+              <w14:ligatures w14:val="standardContextual"/>
+            </w:rPr>
+          </w:pPr>
+          <w:hyperlink w:anchor="_Toc218682629" w:history="1">
+            <w:r>
+              <w:rPr>
+                <w:rStyle w:val="Hyperlink"/>
+                <w:rFonts w:cs="Times New Roman"/>
+                <w:noProof/>
+              </w:rPr>
+              <w:t>3.6.</w:t>
+            </w:r>
+            <w:r>
+              <w:rPr>
+                <w:rFonts w:eastAsiaTheme="minorEastAsia" w:cstheme="minorBidi"/>
+                <w:b w:val="0"/>
+                <w:bCs w:val="0"/>
+                <w:noProof/>
+                <w:kern w:val="2"/>
+                <w:sz w:val="24"/>
+                <w:szCs w:val="24"/>
+                <w14:ligatures w14:val="standardContextual"/>
+              </w:rPr>
+              <w:tab/>
+            </w:r>
+            <w:r>
+              <w:rPr>
+                <w:rStyle w:val="Hyperlink"/>
+                <w:noProof/>
+              </w:rPr>
+              <w:t>Support Vector Machine (SVM)</w:t>
+            </w:r>
+            <w:r>
+              <w:rPr>
+                <w:noProof/>
+                <w:webHidden/>
+              </w:rPr>
+              <w:tab/>
+            </w:r>
+            <w:r>
+              <w:rPr>
+                <w:noProof/>
+                <w:webHidden/>
+              </w:rPr>
+              <w:fldChar w:fldCharType="begin"/>
+            </w:r>
+            <w:r>
+              <w:rPr>
+                <w:noProof/>
+                <w:webHidden/>
+              </w:rPr>
+              <w:instrText xml:space="preserve"> PAGEREF _Toc218682629 \h </w:instrText>
+            </w:r>
+            <w:r>
+              <w:rPr>
+                <w:noProof/>
+                <w:webHidden/>
+              </w:rPr>
+            </w:r>
+            <w:r>
+              <w:rPr>
+                <w:noProof/>
+                <w:webHidden/>
+              </w:rPr>
+              <w:fldChar w:fldCharType="separate"/>
+            </w:r>
+            <w:r>
+              <w:rPr>
+                <w:noProof/>
+                <w:webHidden/>
+              </w:rPr>
+              <w:t>15</w:t>
             </w:r>
             <w:r>
               <w:rPr>
@@ -1683,7 +2436,7 @@
               <w14:ligatures w14:val="standardContextual"/>
             </w:rPr>
           </w:pPr>
-          <w:hyperlink w:anchor="_Toc216876174" w:history="1">
+          <w:hyperlink w:anchor="_Toc218682630" w:history="1">
             <w:r>
               <w:rPr>
                 <w:rStyle w:val="Hyperlink"/>
@@ -1709,7 +2462,7 @@
                 <w:rStyle w:val="Hyperlink"/>
                 <w:noProof/>
               </w:rPr>
-              <w:t>Pseudocode</w:t>
+              <w:t>Conclusion</w:t>
             </w:r>
             <w:r>
               <w:rPr>
@@ -1730,7 +2483,7 @@
                 <w:noProof/>
                 <w:webHidden/>
               </w:rPr>
-              <w:instrText xml:space="preserve"> PAGEREF _Toc216876174 \h </w:instrText>
+              <w:instrText xml:space="preserve"> PAGEREF _Toc218682630 \h </w:instrText>
             </w:r>
             <w:r>
               <w:rPr>
@@ -1750,298 +2503,7 @@
                 <w:noProof/>
                 <w:webHidden/>
               </w:rPr>
-              <w:t>8</w:t>
-            </w:r>
-            <w:r>
-              <w:rPr>
-                <w:noProof/>
-                <w:webHidden/>
-              </w:rPr>
-              <w:fldChar w:fldCharType="end"/>
-            </w:r>
-          </w:hyperlink>
-        </w:p>
-        <w:p>
-          <w:pPr>
-            <w:pStyle w:val="TOC2"/>
-            <w:tabs>
-              <w:tab w:val="left" w:pos="960"/>
-              <w:tab w:val="right" w:leader="dot" w:pos="9350"/>
-            </w:tabs>
-            <w:rPr>
-              <w:rFonts w:eastAsiaTheme="minorEastAsia" w:cstheme="minorBidi"/>
-              <w:b w:val="0"/>
-              <w:bCs w:val="0"/>
-              <w:noProof/>
-              <w:kern w:val="2"/>
-              <w:sz w:val="24"/>
-              <w:szCs w:val="24"/>
-              <w14:ligatures w14:val="standardContextual"/>
-            </w:rPr>
-          </w:pPr>
-          <w:hyperlink w:anchor="_Toc216876175" w:history="1">
-            <w:r>
-              <w:rPr>
-                <w:rStyle w:val="Hyperlink"/>
-                <w:rFonts w:cs="Times New Roman"/>
-                <w:noProof/>
-              </w:rPr>
-              <w:t>4.1.</w:t>
-            </w:r>
-            <w:r>
-              <w:rPr>
-                <w:rFonts w:eastAsiaTheme="minorEastAsia" w:cstheme="minorBidi"/>
-                <w:b w:val="0"/>
-                <w:bCs w:val="0"/>
-                <w:noProof/>
-                <w:kern w:val="2"/>
-                <w:sz w:val="24"/>
-                <w:szCs w:val="24"/>
-                <w14:ligatures w14:val="standardContextual"/>
-              </w:rPr>
-              <w:tab/>
-            </w:r>
-            <w:r>
-              <w:rPr>
-                <w:rStyle w:val="Hyperlink"/>
-                <w:noProof/>
-              </w:rPr>
-              <w:t>Pseudocode for Naïve Bayes</w:t>
-            </w:r>
-            <w:r>
-              <w:rPr>
-                <w:noProof/>
-                <w:webHidden/>
-              </w:rPr>
-              <w:tab/>
-            </w:r>
-            <w:r>
-              <w:rPr>
-                <w:noProof/>
-                <w:webHidden/>
-              </w:rPr>
-              <w:fldChar w:fldCharType="begin"/>
-            </w:r>
-            <w:r>
-              <w:rPr>
-                <w:noProof/>
-                <w:webHidden/>
-              </w:rPr>
-              <w:instrText xml:space="preserve"> PAGEREF _Toc216876175 \h </w:instrText>
-            </w:r>
-            <w:r>
-              <w:rPr>
-                <w:noProof/>
-                <w:webHidden/>
-              </w:rPr>
-            </w:r>
-            <w:r>
-              <w:rPr>
-                <w:noProof/>
-                <w:webHidden/>
-              </w:rPr>
-              <w:fldChar w:fldCharType="separate"/>
-            </w:r>
-            <w:r>
-              <w:rPr>
-                <w:noProof/>
-                <w:webHidden/>
-              </w:rPr>
-              <w:t>8</w:t>
-            </w:r>
-            <w:r>
-              <w:rPr>
-                <w:noProof/>
-                <w:webHidden/>
-              </w:rPr>
-              <w:fldChar w:fldCharType="end"/>
-            </w:r>
-          </w:hyperlink>
-        </w:p>
-        <w:p>
-          <w:pPr>
-            <w:pStyle w:val="TOC2"/>
-            <w:tabs>
-              <w:tab w:val="left" w:pos="960"/>
-              <w:tab w:val="right" w:leader="dot" w:pos="9350"/>
-            </w:tabs>
-            <w:rPr>
-              <w:rFonts w:eastAsiaTheme="minorEastAsia" w:cstheme="minorBidi"/>
-              <w:b w:val="0"/>
-              <w:bCs w:val="0"/>
-              <w:noProof/>
-              <w:kern w:val="2"/>
-              <w:sz w:val="24"/>
-              <w:szCs w:val="24"/>
-              <w14:ligatures w14:val="standardContextual"/>
-            </w:rPr>
-          </w:pPr>
-          <w:hyperlink w:anchor="_Toc216876176" w:history="1">
-            <w:r>
-              <w:rPr>
-                <w:rStyle w:val="Hyperlink"/>
-                <w:rFonts w:cs="Times New Roman"/>
-                <w:noProof/>
-              </w:rPr>
-              <w:t>4.2.</w:t>
-            </w:r>
-            <w:r>
-              <w:rPr>
-                <w:rFonts w:eastAsiaTheme="minorEastAsia" w:cstheme="minorBidi"/>
-                <w:b w:val="0"/>
-                <w:bCs w:val="0"/>
-                <w:noProof/>
-                <w:kern w:val="2"/>
-                <w:sz w:val="24"/>
-                <w:szCs w:val="24"/>
-                <w14:ligatures w14:val="standardContextual"/>
-              </w:rPr>
-              <w:tab/>
-            </w:r>
-            <w:r>
-              <w:rPr>
-                <w:rStyle w:val="Hyperlink"/>
-                <w:noProof/>
-              </w:rPr>
-              <w:t>Pseudocode for logistic regression</w:t>
-            </w:r>
-            <w:r>
-              <w:rPr>
-                <w:noProof/>
-                <w:webHidden/>
-              </w:rPr>
-              <w:tab/>
-            </w:r>
-            <w:r>
-              <w:rPr>
-                <w:noProof/>
-                <w:webHidden/>
-              </w:rPr>
-              <w:fldChar w:fldCharType="begin"/>
-            </w:r>
-            <w:r>
-              <w:rPr>
-                <w:noProof/>
-                <w:webHidden/>
-              </w:rPr>
-              <w:instrText xml:space="preserve"> PAGEREF _Toc216876176 \h </w:instrText>
-            </w:r>
-            <w:r>
-              <w:rPr>
-                <w:noProof/>
-                <w:webHidden/>
-              </w:rPr>
-            </w:r>
-            <w:r>
-              <w:rPr>
-                <w:noProof/>
-                <w:webHidden/>
-              </w:rPr>
-              <w:fldChar w:fldCharType="separate"/>
-            </w:r>
-            <w:r>
-              <w:rPr>
-                <w:noProof/>
-                <w:webHidden/>
-              </w:rPr>
-              <w:t>10</w:t>
-            </w:r>
-            <w:r>
-              <w:rPr>
-                <w:noProof/>
-                <w:webHidden/>
-              </w:rPr>
-              <w:fldChar w:fldCharType="end"/>
-            </w:r>
-          </w:hyperlink>
-        </w:p>
-        <w:p>
-          <w:pPr>
-            <w:pStyle w:val="TOC2"/>
-            <w:tabs>
-              <w:tab w:val="left" w:pos="960"/>
-              <w:tab w:val="right" w:leader="dot" w:pos="9350"/>
-            </w:tabs>
-            <w:rPr>
-              <w:rFonts w:eastAsiaTheme="minorEastAsia" w:cstheme="minorBidi"/>
-              <w:b w:val="0"/>
-              <w:bCs w:val="0"/>
-              <w:noProof/>
-              <w:kern w:val="2"/>
-              <w:sz w:val="24"/>
-              <w:szCs w:val="24"/>
-              <w14:ligatures w14:val="standardContextual"/>
-            </w:rPr>
-          </w:pPr>
-          <w:hyperlink w:anchor="_Toc216876177" w:history="1">
-            <w:r>
-              <w:rPr>
-                <w:rStyle w:val="Hyperlink"/>
-                <w:rFonts w:cs="Times New Roman"/>
-                <w:noProof/>
-              </w:rPr>
-              <w:t>4.3.</w:t>
-            </w:r>
-            <w:r>
-              <w:rPr>
-                <w:rFonts w:eastAsiaTheme="minorEastAsia" w:cstheme="minorBidi"/>
-                <w:b w:val="0"/>
-                <w:bCs w:val="0"/>
-                <w:noProof/>
-                <w:kern w:val="2"/>
-                <w:sz w:val="24"/>
-                <w:szCs w:val="24"/>
-                <w14:ligatures w14:val="standardContextual"/>
-              </w:rPr>
-              <w:tab/>
-            </w:r>
-            <w:r>
-              <w:rPr>
-                <w:rStyle w:val="Hyperlink"/>
-                <w:noProof/>
-              </w:rPr>
-              <w:t>Pseudocode for KNN</w:t>
-            </w:r>
-            <w:r>
-              <w:rPr>
-                <w:noProof/>
-                <w:webHidden/>
-              </w:rPr>
-              <w:tab/>
-            </w:r>
-            <w:r>
-              <w:rPr>
-                <w:noProof/>
-                <w:webHidden/>
-              </w:rPr>
-              <w:fldChar w:fldCharType="begin"/>
-            </w:r>
-            <w:r>
-              <w:rPr>
-                <w:noProof/>
-                <w:webHidden/>
-              </w:rPr>
-              <w:instrText xml:space="preserve"> PAGEREF _Toc216876177 \h </w:instrText>
-            </w:r>
-            <w:r>
-              <w:rPr>
-                <w:noProof/>
-                <w:webHidden/>
-              </w:rPr>
-            </w:r>
-            <w:r>
-              <w:rPr>
-                <w:noProof/>
-                <w:webHidden/>
-              </w:rPr>
-              <w:fldChar w:fldCharType="separate"/>
-            </w:r>
-            <w:r>
-              <w:rPr>
-                <w:noProof/>
-                <w:webHidden/>
-              </w:rPr>
-              <w:t>12</w:t>
+              <w:t>16</w:t>
             </w:r>
             <w:r>
               <w:rPr>
@@ -2070,13 +2532,13 @@
               <w14:ligatures w14:val="standardContextual"/>
             </w:rPr>
           </w:pPr>
-          <w:hyperlink w:anchor="_Toc216876178" w:history="1">
+          <w:hyperlink w:anchor="_Toc218682631" w:history="1">
             <w:r>
               <w:rPr>
                 <w:rStyle w:val="Hyperlink"/>
                 <w:noProof/>
               </w:rPr>
-              <w:t>5.</w:t>
+              <w:t>3</w:t>
             </w:r>
             <w:r>
               <w:rPr>
@@ -2096,7 +2558,7 @@
                 <w:rStyle w:val="Hyperlink"/>
                 <w:noProof/>
               </w:rPr>
-              <w:t>Flowcharts</w:t>
+              <w:t>Bibliography</w:t>
             </w:r>
             <w:r>
               <w:rPr>
@@ -2117,7 +2579,7 @@
                 <w:noProof/>
                 <w:webHidden/>
               </w:rPr>
-              <w:instrText xml:space="preserve"> PAGEREF _Toc216876178 \h </w:instrText>
+              <w:instrText xml:space="preserve"> PAGEREF _Toc218682631 \h </w:instrText>
             </w:r>
             <w:r>
               <w:rPr>
@@ -2137,469 +2599,7 @@
                 <w:noProof/>
                 <w:webHidden/>
               </w:rPr>
-              <w:t>14</w:t>
-            </w:r>
-            <w:r>
-              <w:rPr>
-                <w:noProof/>
-                <w:webHidden/>
-              </w:rPr>
-              <w:fldChar w:fldCharType="end"/>
-            </w:r>
-          </w:hyperlink>
-        </w:p>
-        <w:p>
-          <w:pPr>
-            <w:pStyle w:val="TOC2"/>
-            <w:tabs>
-              <w:tab w:val="left" w:pos="960"/>
-              <w:tab w:val="right" w:leader="dot" w:pos="9350"/>
-            </w:tabs>
-            <w:rPr>
-              <w:rFonts w:eastAsiaTheme="minorEastAsia" w:cstheme="minorBidi"/>
-              <w:b w:val="0"/>
-              <w:bCs w:val="0"/>
-              <w:noProof/>
-              <w:kern w:val="2"/>
-              <w:sz w:val="24"/>
-              <w:szCs w:val="24"/>
-              <w14:ligatures w14:val="standardContextual"/>
-            </w:rPr>
-          </w:pPr>
-          <w:hyperlink w:anchor="_Toc216876179" w:history="1">
-            <w:r>
-              <w:rPr>
-                <w:rStyle w:val="Hyperlink"/>
-                <w:rFonts w:cs="Times New Roman"/>
-                <w:noProof/>
-              </w:rPr>
-              <w:t>5.1.</w:t>
-            </w:r>
-            <w:r>
-              <w:rPr>
-                <w:rFonts w:eastAsiaTheme="minorEastAsia" w:cstheme="minorBidi"/>
-                <w:b w:val="0"/>
-                <w:bCs w:val="0"/>
-                <w:noProof/>
-                <w:kern w:val="2"/>
-                <w:sz w:val="24"/>
-                <w:szCs w:val="24"/>
-                <w14:ligatures w14:val="standardContextual"/>
-              </w:rPr>
-              <w:tab/>
-            </w:r>
-            <w:r>
-              <w:rPr>
-                <w:rStyle w:val="Hyperlink"/>
-                <w:noProof/>
-              </w:rPr>
-              <w:t>Multinomial Naïve Bayes</w:t>
-            </w:r>
-            <w:r>
-              <w:rPr>
-                <w:noProof/>
-                <w:webHidden/>
-              </w:rPr>
-              <w:tab/>
-            </w:r>
-            <w:r>
-              <w:rPr>
-                <w:noProof/>
-                <w:webHidden/>
-              </w:rPr>
-              <w:fldChar w:fldCharType="begin"/>
-            </w:r>
-            <w:r>
-              <w:rPr>
-                <w:noProof/>
-                <w:webHidden/>
-              </w:rPr>
-              <w:instrText xml:space="preserve"> PAGEREF _Toc216876179 \h </w:instrText>
-            </w:r>
-            <w:r>
-              <w:rPr>
-                <w:noProof/>
-                <w:webHidden/>
-              </w:rPr>
-            </w:r>
-            <w:r>
-              <w:rPr>
-                <w:noProof/>
-                <w:webHidden/>
-              </w:rPr>
-              <w:fldChar w:fldCharType="separate"/>
-            </w:r>
-            <w:r>
-              <w:rPr>
-                <w:noProof/>
-                <w:webHidden/>
-              </w:rPr>
-              <w:t>14</w:t>
-            </w:r>
-            <w:r>
-              <w:rPr>
-                <w:noProof/>
-                <w:webHidden/>
-              </w:rPr>
-              <w:fldChar w:fldCharType="end"/>
-            </w:r>
-          </w:hyperlink>
-        </w:p>
-        <w:p>
-          <w:pPr>
-            <w:pStyle w:val="TOC2"/>
-            <w:tabs>
-              <w:tab w:val="left" w:pos="960"/>
-              <w:tab w:val="right" w:leader="dot" w:pos="9350"/>
-            </w:tabs>
-            <w:rPr>
-              <w:rFonts w:eastAsiaTheme="minorEastAsia" w:cstheme="minorBidi"/>
-              <w:b w:val="0"/>
-              <w:bCs w:val="0"/>
-              <w:noProof/>
-              <w:kern w:val="2"/>
-              <w:sz w:val="24"/>
-              <w:szCs w:val="24"/>
-              <w14:ligatures w14:val="standardContextual"/>
-            </w:rPr>
-          </w:pPr>
-          <w:hyperlink w:anchor="_Toc216876180" w:history="1">
-            <w:r>
-              <w:rPr>
-                <w:rStyle w:val="Hyperlink"/>
-                <w:rFonts w:cs="Times New Roman"/>
-                <w:noProof/>
-              </w:rPr>
-              <w:t>5.2.</w:t>
-            </w:r>
-            <w:r>
-              <w:rPr>
-                <w:rFonts w:eastAsiaTheme="minorEastAsia" w:cstheme="minorBidi"/>
-                <w:b w:val="0"/>
-                <w:bCs w:val="0"/>
-                <w:noProof/>
-                <w:kern w:val="2"/>
-                <w:sz w:val="24"/>
-                <w:szCs w:val="24"/>
-                <w14:ligatures w14:val="standardContextual"/>
-              </w:rPr>
-              <w:tab/>
-            </w:r>
-            <w:r>
-              <w:rPr>
-                <w:rStyle w:val="Hyperlink"/>
-                <w:noProof/>
-              </w:rPr>
-              <w:t>Logistic Regression</w:t>
-            </w:r>
-            <w:r>
-              <w:rPr>
-                <w:noProof/>
-                <w:webHidden/>
-              </w:rPr>
-              <w:tab/>
-            </w:r>
-            <w:r>
-              <w:rPr>
-                <w:noProof/>
-                <w:webHidden/>
-              </w:rPr>
-              <w:fldChar w:fldCharType="begin"/>
-            </w:r>
-            <w:r>
-              <w:rPr>
-                <w:noProof/>
-                <w:webHidden/>
-              </w:rPr>
-              <w:instrText xml:space="preserve"> PAGEREF _Toc216876180 \h </w:instrText>
-            </w:r>
-            <w:r>
-              <w:rPr>
-                <w:noProof/>
-                <w:webHidden/>
-              </w:rPr>
-            </w:r>
-            <w:r>
-              <w:rPr>
-                <w:noProof/>
-                <w:webHidden/>
-              </w:rPr>
-              <w:fldChar w:fldCharType="separate"/>
-            </w:r>
-            <w:r>
-              <w:rPr>
-                <w:noProof/>
-                <w:webHidden/>
-              </w:rPr>
-              <w:t>15</w:t>
-            </w:r>
-            <w:r>
-              <w:rPr>
-                <w:noProof/>
-                <w:webHidden/>
-              </w:rPr>
-              <w:fldChar w:fldCharType="end"/>
-            </w:r>
-          </w:hyperlink>
-        </w:p>
-        <w:p>
-          <w:pPr>
-            <w:pStyle w:val="TOC2"/>
-            <w:tabs>
-              <w:tab w:val="left" w:pos="960"/>
-              <w:tab w:val="right" w:leader="dot" w:pos="9350"/>
-            </w:tabs>
-            <w:rPr>
-              <w:rFonts w:eastAsiaTheme="minorEastAsia" w:cstheme="minorBidi"/>
-              <w:b w:val="0"/>
-              <w:bCs w:val="0"/>
-              <w:noProof/>
-              <w:kern w:val="2"/>
-              <w:sz w:val="24"/>
-              <w:szCs w:val="24"/>
-              <w14:ligatures w14:val="standardContextual"/>
-            </w:rPr>
-          </w:pPr>
-          <w:hyperlink w:anchor="_Toc216876181" w:history="1">
-            <w:r>
-              <w:rPr>
-                <w:rStyle w:val="Hyperlink"/>
-                <w:rFonts w:cs="Times New Roman"/>
-                <w:noProof/>
-              </w:rPr>
-              <w:t>5.3.</w:t>
-            </w:r>
-            <w:r>
-              <w:rPr>
-                <w:rFonts w:eastAsiaTheme="minorEastAsia" w:cstheme="minorBidi"/>
-                <w:b w:val="0"/>
-                <w:bCs w:val="0"/>
-                <w:noProof/>
-                <w:kern w:val="2"/>
-                <w:sz w:val="24"/>
-                <w:szCs w:val="24"/>
-                <w14:ligatures w14:val="standardContextual"/>
-              </w:rPr>
-              <w:tab/>
-            </w:r>
-            <w:r>
-              <w:rPr>
-                <w:rStyle w:val="Hyperlink"/>
-                <w:noProof/>
-              </w:rPr>
-              <w:t>Support Vector Machine (SVM)</w:t>
-            </w:r>
-            <w:r>
-              <w:rPr>
-                <w:noProof/>
-                <w:webHidden/>
-              </w:rPr>
-              <w:tab/>
-            </w:r>
-            <w:r>
-              <w:rPr>
-                <w:noProof/>
-                <w:webHidden/>
-              </w:rPr>
-              <w:fldChar w:fldCharType="begin"/>
-            </w:r>
-            <w:r>
-              <w:rPr>
-                <w:noProof/>
-                <w:webHidden/>
-              </w:rPr>
-              <w:instrText xml:space="preserve"> PAGEREF _Toc216876181 \h </w:instrText>
-            </w:r>
-            <w:r>
-              <w:rPr>
-                <w:noProof/>
-                <w:webHidden/>
-              </w:rPr>
-            </w:r>
-            <w:r>
-              <w:rPr>
-                <w:noProof/>
-                <w:webHidden/>
-              </w:rPr>
-              <w:fldChar w:fldCharType="separate"/>
-            </w:r>
-            <w:r>
-              <w:rPr>
-                <w:noProof/>
-                <w:webHidden/>
-              </w:rPr>
-              <w:t>16</w:t>
-            </w:r>
-            <w:r>
-              <w:rPr>
-                <w:noProof/>
-                <w:webHidden/>
-              </w:rPr>
-              <w:fldChar w:fldCharType="end"/>
-            </w:r>
-          </w:hyperlink>
-        </w:p>
-        <w:p>
-          <w:pPr>
-            <w:pStyle w:val="TOC1"/>
-            <w:tabs>
-              <w:tab w:val="left" w:pos="480"/>
-              <w:tab w:val="right" w:leader="dot" w:pos="9350"/>
-            </w:tabs>
-            <w:rPr>
-              <w:rFonts w:eastAsiaTheme="minorEastAsia" w:cstheme="minorBidi"/>
-              <w:b w:val="0"/>
-              <w:bCs w:val="0"/>
-              <w:i w:val="0"/>
-              <w:iCs w:val="0"/>
-              <w:noProof/>
-              <w:kern w:val="2"/>
-              <w14:ligatures w14:val="standardContextual"/>
-            </w:rPr>
-          </w:pPr>
-          <w:hyperlink w:anchor="_Toc216876182" w:history="1">
-            <w:r>
-              <w:rPr>
-                <w:rStyle w:val="Hyperlink"/>
-                <w:noProof/>
-              </w:rPr>
-              <w:t>6.</w:t>
-            </w:r>
-            <w:r>
-              <w:rPr>
-                <w:rFonts w:eastAsiaTheme="minorEastAsia" w:cstheme="minorBidi"/>
-                <w:b w:val="0"/>
-                <w:bCs w:val="0"/>
-                <w:i w:val="0"/>
-                <w:iCs w:val="0"/>
-                <w:noProof/>
-                <w:kern w:val="2"/>
-                <w14:ligatures w14:val="standardContextual"/>
-              </w:rPr>
-              <w:tab/>
-            </w:r>
-            <w:r>
-              <w:rPr>
-                <w:rStyle w:val="Hyperlink"/>
-                <w:noProof/>
-              </w:rPr>
-              <w:t>Conclusion</w:t>
-            </w:r>
-            <w:r>
-              <w:rPr>
-                <w:noProof/>
-                <w:webHidden/>
-              </w:rPr>
-              <w:tab/>
-            </w:r>
-            <w:r>
-              <w:rPr>
-                <w:noProof/>
-                <w:webHidden/>
-              </w:rPr>
-              <w:fldChar w:fldCharType="begin"/>
-            </w:r>
-            <w:r>
-              <w:rPr>
-                <w:noProof/>
-                <w:webHidden/>
-              </w:rPr>
-              <w:instrText xml:space="preserve"> PAGEREF _Toc216876182 \h </w:instrText>
-            </w:r>
-            <w:r>
-              <w:rPr>
-                <w:noProof/>
-                <w:webHidden/>
-              </w:rPr>
-            </w:r>
-            <w:r>
-              <w:rPr>
-                <w:noProof/>
-                <w:webHidden/>
-              </w:rPr>
-              <w:fldChar w:fldCharType="separate"/>
-            </w:r>
-            <w:r>
-              <w:rPr>
-                <w:noProof/>
-                <w:webHidden/>
-              </w:rPr>
               <w:t>17</w:t>
-            </w:r>
-            <w:r>
-              <w:rPr>
-                <w:noProof/>
-                <w:webHidden/>
-              </w:rPr>
-              <w:fldChar w:fldCharType="end"/>
-            </w:r>
-          </w:hyperlink>
-        </w:p>
-        <w:p>
-          <w:pPr>
-            <w:pStyle w:val="TOC1"/>
-            <w:tabs>
-              <w:tab w:val="right" w:leader="dot" w:pos="9350"/>
-            </w:tabs>
-            <w:rPr>
-              <w:rFonts w:eastAsiaTheme="minorEastAsia" w:cstheme="minorBidi"/>
-              <w:b w:val="0"/>
-              <w:bCs w:val="0"/>
-              <w:i w:val="0"/>
-              <w:iCs w:val="0"/>
-              <w:noProof/>
-              <w:kern w:val="2"/>
-              <w14:ligatures w14:val="standardContextual"/>
-            </w:rPr>
-          </w:pPr>
-          <w:hyperlink w:anchor="_Toc216876183" w:history="1">
-            <w:r>
-              <w:rPr>
-                <w:rStyle w:val="Hyperlink"/>
-                <w:noProof/>
-              </w:rPr>
-              <w:t>Bibliography</w:t>
-            </w:r>
-            <w:r>
-              <w:rPr>
-                <w:noProof/>
-                <w:webHidden/>
-              </w:rPr>
-              <w:tab/>
-            </w:r>
-            <w:r>
-              <w:rPr>
-                <w:noProof/>
-                <w:webHidden/>
-              </w:rPr>
-              <w:fldChar w:fldCharType="begin"/>
-            </w:r>
-            <w:r>
-              <w:rPr>
-                <w:noProof/>
-                <w:webHidden/>
-              </w:rPr>
-              <w:instrText xml:space="preserve"> PAGEREF _Toc216876183 \h </w:instrText>
-            </w:r>
-            <w:r>
-              <w:rPr>
-                <w:noProof/>
-                <w:webHidden/>
-              </w:rPr>
-            </w:r>
-            <w:r>
-              <w:rPr>
-                <w:noProof/>
-                <w:webHidden/>
-              </w:rPr>
-              <w:fldChar w:fldCharType="separate"/>
-            </w:r>
-            <w:r>
-              <w:rPr>
-                <w:noProof/>
-                <w:webHidden/>
-              </w:rPr>
-              <w:t>18</w:t>
             </w:r>
             <w:r>
               <w:rPr>
@@ -3170,7 +3170,7 @@
         </w:numPr>
         <w:spacing w:line="360" w:lineRule="auto"/>
       </w:pPr>
-      <w:bookmarkStart w:id="0" w:name="_Toc216876164"/>
+      <w:bookmarkStart w:id="0" w:name="_Toc218682612"/>
       <w:r>
         <w:lastRenderedPageBreak/>
         <w:t>Introduction</w:t>
@@ -3356,9 +3356,8 @@
           <w:ilvl w:val="1"/>
           <w:numId w:val="7"/>
         </w:numPr>
-        <w:spacing w:line="360" w:lineRule="auto"/>
-      </w:pPr>
-      <w:bookmarkStart w:id="1" w:name="_Toc216876165"/>
+      </w:pPr>
+      <w:bookmarkStart w:id="1" w:name="_Toc218682613"/>
       <w:r>
         <w:t>Problem Domain</w:t>
       </w:r>
@@ -3388,9 +3387,8 @@
           <w:ilvl w:val="1"/>
           <w:numId w:val="7"/>
         </w:numPr>
-        <w:spacing w:line="360" w:lineRule="auto"/>
-      </w:pPr>
-      <w:bookmarkStart w:id="2" w:name="_Toc216876166"/>
+      </w:pPr>
+      <w:bookmarkStart w:id="2" w:name="_Toc218682614"/>
       <w:r>
         <w:t>Aim</w:t>
       </w:r>
@@ -3822,7 +3820,7 @@
           <w:b w:val="0"/>
         </w:rPr>
       </w:pPr>
-      <w:bookmarkStart w:id="3" w:name="_Toc216876167"/>
+      <w:bookmarkStart w:id="3" w:name="_Toc218682615"/>
       <w:r>
         <w:lastRenderedPageBreak/>
         <w:t>Background</w:t>
@@ -3869,9 +3867,8 @@
           <w:ilvl w:val="1"/>
           <w:numId w:val="7"/>
         </w:numPr>
-        <w:spacing w:line="360" w:lineRule="auto"/>
-      </w:pPr>
-      <w:bookmarkStart w:id="4" w:name="_Toc216876168"/>
+      </w:pPr>
+      <w:bookmarkStart w:id="4" w:name="_Toc218682616"/>
       <w:r>
         <w:t>Related Research</w:t>
       </w:r>
@@ -3889,16 +3886,16 @@
         </w:numPr>
         <w:spacing w:line="360" w:lineRule="auto"/>
         <w:rPr>
-          <w:rStyle w:val="subtitle0"/>
-        </w:rPr>
-      </w:pPr>
-      <w:bookmarkStart w:id="5" w:name="_Toc216876169"/>
+          <w:rStyle w:val="Subtitle1"/>
+        </w:rPr>
+      </w:pPr>
+      <w:bookmarkStart w:id="5" w:name="_Toc218682617"/>
       <w:r>
         <w:t>Contributions to the study of SMS spam filtering: </w:t>
       </w:r>
       <w:r>
         <w:rPr>
-          <w:rStyle w:val="subtitle0"/>
+          <w:rStyle w:val="Subtitle1"/>
         </w:rPr>
         <w:t>new collection and results</w:t>
       </w:r>
@@ -3931,10 +3928,7 @@
         <w:ind w:left="720"/>
       </w:pPr>
       <w:r>
-        <w:t xml:space="preserve">Method: Naïve Bayes, </w:t>
-      </w:r>
-      <w:r>
-        <w:t>Support Vector Machine (SVM)</w:t>
+        <w:t>Method: Naïve Bayes, Support Vector Machine (SVM)</w:t>
       </w:r>
     </w:p>
     <w:p>
@@ -4002,7 +3996,7 @@
         </w:numPr>
         <w:spacing w:line="360" w:lineRule="auto"/>
       </w:pPr>
-      <w:bookmarkStart w:id="6" w:name="_Toc216876170"/>
+      <w:bookmarkStart w:id="6" w:name="_Toc218682618"/>
       <w:r>
         <w:t>A Hybrid CNN-LSTM Model for SMS Spam Detection</w:t>
       </w:r>
@@ -4017,19 +4011,7 @@
         <w:t xml:space="preserve">Authors: </w:t>
       </w:r>
       <w:r>
-        <w:t>Abdallah Ghourabi</w:t>
-      </w:r>
-      <w:r>
-        <w:t xml:space="preserve">, </w:t>
-      </w:r>
-      <w:r>
-        <w:t>Mahmood A. Mahmood</w:t>
-      </w:r>
-      <w:r>
-        <w:t xml:space="preserve">, </w:t>
-      </w:r>
-      <w:r>
-        <w:t>Qusay M Alzubi</w:t>
+        <w:t>Abdallah Ghourabi, Mahmood A. Mahmood, Qusay M Alzubi</w:t>
       </w:r>
     </w:p>
     <w:p>
@@ -4106,7 +4088,7 @@
         </w:numPr>
         <w:spacing w:line="360" w:lineRule="auto"/>
       </w:pPr>
-      <w:bookmarkStart w:id="7" w:name="_Toc216876171"/>
+      <w:bookmarkStart w:id="7" w:name="_Toc218682619"/>
       <w:r>
         <w:t>Spam Detection Using BERT</w:t>
       </w:r>
@@ -4201,9 +4183,8 @@
           <w:ilvl w:val="1"/>
           <w:numId w:val="7"/>
         </w:numPr>
-        <w:spacing w:line="360" w:lineRule="auto"/>
-      </w:pPr>
-      <w:bookmarkStart w:id="8" w:name="_Toc216876172"/>
+      </w:pPr>
+      <w:bookmarkStart w:id="8" w:name="_Toc218682620"/>
       <w:r>
         <w:t>Dataset Description</w:t>
       </w:r>
@@ -4553,7 +4534,6 @@
         <w:rPr>
           <w:rFonts w:ascii="Times New Roman" w:hAnsi="Times New Roman" w:cs="Times New Roman"/>
         </w:rPr>
-        <w:lastRenderedPageBreak/>
         <w:br w:type="page"/>
       </w:r>
     </w:p>
@@ -4566,7 +4546,7 @@
         </w:numPr>
         <w:spacing w:line="360" w:lineRule="auto"/>
       </w:pPr>
-      <w:bookmarkStart w:id="9" w:name="_Toc216876173"/>
+      <w:bookmarkStart w:id="9" w:name="_Toc218682621"/>
       <w:r>
         <w:lastRenderedPageBreak/>
         <w:t>Solution</w:t>
@@ -5168,13 +5148,7 @@
           <w:rFonts w:ascii="Times New Roman" w:hAnsi="Times New Roman" w:cs="Times New Roman"/>
         </w:rPr>
         <w:lastRenderedPageBreak/>
-        <w:t xml:space="preserve">Advantage: </w:t>
-      </w:r>
-      <w:r>
-        <w:rPr>
-          <w:rFonts w:ascii="Times New Roman" w:hAnsi="Times New Roman" w:cs="Times New Roman"/>
-        </w:rPr>
-        <w:t>computes extremely fast and performs excellent on discrete data</w:t>
+        <w:t>Advantage: computes extremely fast and performs excellent on discrete data</w:t>
       </w:r>
     </w:p>
     <w:p>
@@ -5491,13 +5465,7 @@
         <w:rPr>
           <w:rFonts w:ascii="Times New Roman" w:hAnsi="Times New Roman" w:cs="Times New Roman"/>
         </w:rPr>
-        <w:t>Uses sigmoid function</w:t>
-      </w:r>
-      <w:r>
-        <w:rPr>
-          <w:rFonts w:ascii="Times New Roman" w:hAnsi="Times New Roman" w:cs="Times New Roman"/>
-        </w:rPr>
-        <w:t xml:space="preserve"> </w:t>
+        <w:t xml:space="preserve">Uses sigmoid function </w:t>
       </w:r>
       <w:r>
         <w:rPr>
@@ -5840,18 +5808,17 @@
     </w:p>
     <w:p>
       <w:pPr>
-        <w:pStyle w:val="Heading1"/>
-        <w:numPr>
-          <w:ilvl w:val="0"/>
-          <w:numId w:val="7"/>
-        </w:numPr>
-      </w:pPr>
-      <w:bookmarkStart w:id="16" w:name="_Toc216876174"/>
+        <w:pStyle w:val="Heading2"/>
+      </w:pPr>
+      <w:bookmarkStart w:id="16" w:name="_Toc218682622"/>
+      <w:bookmarkEnd w:id="16"/>
       <w:r>
         <w:lastRenderedPageBreak/>
-        <w:t>Pseudocode</w:t>
-      </w:r>
-      <w:bookmarkEnd w:id="16"/>
+        <w:t>3.2</w:t>
+      </w:r>
+      <w:r>
+        <w:t>. Pseudocodes</w:t>
+      </w:r>
     </w:p>
     <w:p>
       <w:pPr>
@@ -5866,7 +5833,7 @@
           <w:bCs/>
         </w:rPr>
       </w:pPr>
-      <w:bookmarkStart w:id="17" w:name="_Toc216876175"/>
+      <w:bookmarkStart w:id="17" w:name="_Toc218682623"/>
       <w:r>
         <w:rPr>
           <w:rStyle w:val="Heading2Char"/>
@@ -6125,22 +6092,139 @@
         <w:ind w:left="720"/>
       </w:pPr>
       <w:r>
-        <w:t xml:space="preserve">    INPUT: </w:t>
+        <w:t xml:space="preserve">    INPUT: New_Message, Model</w:t>
+      </w:r>
+    </w:p>
+    <w:p>
+      <w:pPr>
+        <w:ind w:left="720"/>
+      </w:pPr>
+      <w:r>
+        <w:t xml:space="preserve">    </w:t>
+      </w:r>
+    </w:p>
+    <w:p>
+      <w:pPr>
+        <w:ind w:left="720"/>
+      </w:pPr>
+      <w:r>
+        <w:t xml:space="preserve">    SET Spam_Score TO P_Spam</w:t>
+      </w:r>
+    </w:p>
+    <w:p>
+      <w:pPr>
+        <w:ind w:left="720"/>
+      </w:pPr>
+      <w:r>
+        <w:t xml:space="preserve">    SET Ham_Score TO P_Ham</w:t>
+      </w:r>
+    </w:p>
+    <w:p>
+      <w:pPr>
+        <w:ind w:left="720"/>
+      </w:pPr>
+      <w:r>
+        <w:t xml:space="preserve">    </w:t>
+      </w:r>
+    </w:p>
+    <w:p>
+      <w:pPr>
+        <w:ind w:left="720"/>
+      </w:pPr>
+      <w:r>
+        <w:lastRenderedPageBreak/>
+        <w:t xml:space="preserve">    FOR EACH Word IN New_Message</w:t>
+      </w:r>
+    </w:p>
+    <w:p>
+      <w:pPr>
+        <w:ind w:left="720"/>
+      </w:pPr>
+      <w:r>
+        <w:t xml:space="preserve">        COMPUTE </w:t>
       </w:r>
       <w:proofErr w:type="spellStart"/>
       <w:r>
-        <w:t>New_Message</w:t>
+        <w:t>Prob_Word_Spam</w:t>
       </w:r>
       <w:proofErr w:type="spellEnd"/>
       <w:r>
-        <w:t>, Model</w:t>
-      </w:r>
+        <w:t xml:space="preserve"> FROM </w:t>
+      </w:r>
+      <w:proofErr w:type="spellStart"/>
+      <w:r>
+        <w:t>Dictionary_Spam</w:t>
+      </w:r>
+      <w:proofErr w:type="spellEnd"/>
     </w:p>
     <w:p>
       <w:pPr>
         <w:ind w:left="720"/>
       </w:pPr>
       <w:r>
+        <w:t xml:space="preserve">        COMPUTE </w:t>
+      </w:r>
+      <w:proofErr w:type="spellStart"/>
+      <w:r>
+        <w:t>Prob_Word_Ham</w:t>
+      </w:r>
+      <w:proofErr w:type="spellEnd"/>
+      <w:r>
+        <w:t xml:space="preserve"> FROM </w:t>
+      </w:r>
+      <w:proofErr w:type="spellStart"/>
+      <w:r>
+        <w:t>Dictionary_Ham</w:t>
+      </w:r>
+      <w:proofErr w:type="spellEnd"/>
+    </w:p>
+    <w:p>
+      <w:pPr>
+        <w:ind w:left="720"/>
+      </w:pPr>
+      <w:r>
+        <w:t xml:space="preserve">        </w:t>
+      </w:r>
+    </w:p>
+    <w:p>
+      <w:pPr>
+        <w:ind w:left="720"/>
+      </w:pPr>
+      <w:r>
+        <w:t xml:space="preserve">        MULTIPLY Spam_Score BY </w:t>
+      </w:r>
+      <w:proofErr w:type="spellStart"/>
+      <w:r>
+        <w:t>Prob_Word_Spam</w:t>
+      </w:r>
+      <w:proofErr w:type="spellEnd"/>
+    </w:p>
+    <w:p>
+      <w:pPr>
+        <w:ind w:left="720"/>
+      </w:pPr>
+      <w:r>
+        <w:t xml:space="preserve">        MULTIPLY Ham_Score BY </w:t>
+      </w:r>
+      <w:proofErr w:type="spellStart"/>
+      <w:r>
+        <w:t>Prob_Word_Ham</w:t>
+      </w:r>
+      <w:proofErr w:type="spellEnd"/>
+    </w:p>
+    <w:p>
+      <w:pPr>
+        <w:ind w:left="720"/>
+      </w:pPr>
+      <w:r>
+        <w:t xml:space="preserve">    END FOR</w:t>
+      </w:r>
+    </w:p>
+    <w:p>
+      <w:pPr>
+        <w:ind w:left="720"/>
+      </w:pPr>
+      <w:r>
         <w:t xml:space="preserve">    </w:t>
       </w:r>
     </w:p>
@@ -6149,185 +6233,7 @@
         <w:ind w:left="720"/>
       </w:pPr>
       <w:r>
-        <w:t xml:space="preserve">    SET </w:t>
-      </w:r>
-      <w:proofErr w:type="spellStart"/>
-      <w:r>
-        <w:t>Spam_Score</w:t>
-      </w:r>
-      <w:proofErr w:type="spellEnd"/>
-      <w:r>
-        <w:t xml:space="preserve"> TO P_Spam</w:t>
-      </w:r>
-    </w:p>
-    <w:p>
-      <w:pPr>
-        <w:ind w:left="720"/>
-      </w:pPr>
-      <w:r>
-        <w:t xml:space="preserve">    SET </w:t>
-      </w:r>
-      <w:proofErr w:type="spellStart"/>
-      <w:r>
-        <w:t>Ham_Score</w:t>
-      </w:r>
-      <w:proofErr w:type="spellEnd"/>
-      <w:r>
-        <w:t xml:space="preserve"> TO P_Ham</w:t>
-      </w:r>
-    </w:p>
-    <w:p>
-      <w:pPr>
-        <w:ind w:left="720"/>
-      </w:pPr>
-      <w:r>
-        <w:t xml:space="preserve">    </w:t>
-      </w:r>
-    </w:p>
-    <w:p>
-      <w:pPr>
-        <w:ind w:left="720"/>
-      </w:pPr>
-      <w:r>
-        <w:lastRenderedPageBreak/>
-        <w:t xml:space="preserve">    FOR EACH Word IN </w:t>
-      </w:r>
-      <w:proofErr w:type="spellStart"/>
-      <w:r>
-        <w:t>New_Message</w:t>
-      </w:r>
-      <w:proofErr w:type="spellEnd"/>
-    </w:p>
-    <w:p>
-      <w:pPr>
-        <w:ind w:left="720"/>
-      </w:pPr>
-      <w:r>
-        <w:t xml:space="preserve">        COMPUTE </w:t>
-      </w:r>
-      <w:proofErr w:type="spellStart"/>
-      <w:r>
-        <w:t>Prob_Word_Spam</w:t>
-      </w:r>
-      <w:proofErr w:type="spellEnd"/>
-      <w:r>
-        <w:t xml:space="preserve"> FROM </w:t>
-      </w:r>
-      <w:proofErr w:type="spellStart"/>
-      <w:r>
-        <w:t>Dictionary_Spam</w:t>
-      </w:r>
-      <w:proofErr w:type="spellEnd"/>
-    </w:p>
-    <w:p>
-      <w:pPr>
-        <w:ind w:left="720"/>
-      </w:pPr>
-      <w:r>
-        <w:t xml:space="preserve">        COMPUTE </w:t>
-      </w:r>
-      <w:proofErr w:type="spellStart"/>
-      <w:r>
-        <w:t>Prob_Word_Ham</w:t>
-      </w:r>
-      <w:proofErr w:type="spellEnd"/>
-      <w:r>
-        <w:t xml:space="preserve"> FROM </w:t>
-      </w:r>
-      <w:proofErr w:type="spellStart"/>
-      <w:r>
-        <w:t>Dictionary_Ham</w:t>
-      </w:r>
-      <w:proofErr w:type="spellEnd"/>
-    </w:p>
-    <w:p>
-      <w:pPr>
-        <w:ind w:left="720"/>
-      </w:pPr>
-      <w:r>
-        <w:t xml:space="preserve">        </w:t>
-      </w:r>
-    </w:p>
-    <w:p>
-      <w:pPr>
-        <w:ind w:left="720"/>
-      </w:pPr>
-      <w:r>
-        <w:t xml:space="preserve">        MULTIPLY </w:t>
-      </w:r>
-      <w:proofErr w:type="spellStart"/>
-      <w:r>
-        <w:t>Spam_Score</w:t>
-      </w:r>
-      <w:proofErr w:type="spellEnd"/>
-      <w:r>
-        <w:t xml:space="preserve"> BY </w:t>
-      </w:r>
-      <w:proofErr w:type="spellStart"/>
-      <w:r>
-        <w:t>Prob_Word_Spam</w:t>
-      </w:r>
-      <w:proofErr w:type="spellEnd"/>
-    </w:p>
-    <w:p>
-      <w:pPr>
-        <w:ind w:left="720"/>
-      </w:pPr>
-      <w:r>
-        <w:t xml:space="preserve">        MULTIPLY </w:t>
-      </w:r>
-      <w:proofErr w:type="spellStart"/>
-      <w:r>
-        <w:t>Ham_Score</w:t>
-      </w:r>
-      <w:proofErr w:type="spellEnd"/>
-      <w:r>
-        <w:t xml:space="preserve"> BY </w:t>
-      </w:r>
-      <w:proofErr w:type="spellStart"/>
-      <w:r>
-        <w:t>Prob_Word_Ham</w:t>
-      </w:r>
-      <w:proofErr w:type="spellEnd"/>
-    </w:p>
-    <w:p>
-      <w:pPr>
-        <w:ind w:left="720"/>
-      </w:pPr>
-      <w:r>
-        <w:t xml:space="preserve">    END FOR</w:t>
-      </w:r>
-    </w:p>
-    <w:p>
-      <w:pPr>
-        <w:ind w:left="720"/>
-      </w:pPr>
-      <w:r>
-        <w:t xml:space="preserve">    </w:t>
-      </w:r>
-    </w:p>
-    <w:p>
-      <w:pPr>
-        <w:ind w:left="720"/>
-      </w:pPr>
-      <w:r>
-        <w:t xml:space="preserve">    IF </w:t>
-      </w:r>
-      <w:proofErr w:type="spellStart"/>
-      <w:r>
-        <w:t>Spam_Score</w:t>
-      </w:r>
-      <w:proofErr w:type="spellEnd"/>
-      <w:r>
-        <w:t xml:space="preserve"> &gt; </w:t>
-      </w:r>
-      <w:proofErr w:type="spellStart"/>
-      <w:r>
-        <w:t>Ham_Score</w:t>
-      </w:r>
-      <w:proofErr w:type="spellEnd"/>
-      <w:r>
-        <w:t xml:space="preserve"> THEN</w:t>
+        <w:t xml:space="preserve">    IF Spam_Score &gt; Ham_Score THEN</w:t>
       </w:r>
     </w:p>
     <w:p>
@@ -6410,7 +6316,7 @@
           <w:bCs/>
         </w:rPr>
       </w:pPr>
-      <w:bookmarkStart w:id="18" w:name="_Toc216876176"/>
+      <w:bookmarkStart w:id="18" w:name="_Toc218682624"/>
       <w:r>
         <w:rPr>
           <w:rStyle w:val="Heading2Char"/>
@@ -6458,15 +6364,71 @@
         <w:ind w:left="720"/>
       </w:pPr>
       <w:r>
-        <w:t xml:space="preserve">    INPUT: Dataset, </w:t>
+        <w:t xml:space="preserve">    INPUT: Dataset, Learning_Rate, Epochs</w:t>
+      </w:r>
+    </w:p>
+    <w:p>
+      <w:pPr>
+        <w:ind w:left="720"/>
+      </w:pPr>
+      <w:r>
+        <w:t xml:space="preserve">    </w:t>
+      </w:r>
+    </w:p>
+    <w:p>
+      <w:pPr>
+        <w:ind w:left="720"/>
+      </w:pPr>
+      <w:r>
+        <w:t xml:space="preserve">    INITIALIZE Weights TO 0</w:t>
+      </w:r>
+    </w:p>
+    <w:p>
+      <w:pPr>
+        <w:ind w:left="720"/>
+      </w:pPr>
+      <w:r>
+        <w:t xml:space="preserve">    INITIALIZE Bias TO 0</w:t>
+      </w:r>
+    </w:p>
+    <w:p>
+      <w:pPr>
+        <w:ind w:left="720"/>
+      </w:pPr>
+      <w:r>
+        <w:t xml:space="preserve">    </w:t>
+      </w:r>
+    </w:p>
+    <w:p>
+      <w:pPr>
+        <w:ind w:left="720"/>
+      </w:pPr>
+      <w:r>
+        <w:t xml:space="preserve">    FOR i FROM 1 TO Epochs</w:t>
+      </w:r>
+    </w:p>
+    <w:p>
+      <w:pPr>
+        <w:ind w:left="720"/>
+      </w:pPr>
+      <w:r>
+        <w:t xml:space="preserve">        FOR EACH Message IN Dataset</w:t>
+      </w:r>
+    </w:p>
+    <w:p>
+      <w:pPr>
+        <w:ind w:left="720"/>
+      </w:pPr>
+      <w:r>
+        <w:t xml:space="preserve">            CALCULATE </w:t>
       </w:r>
       <w:proofErr w:type="spellStart"/>
       <w:r>
-        <w:t>Learning_Rate</w:t>
+        <w:t>Linear_Score</w:t>
       </w:r>
       <w:proofErr w:type="spellEnd"/>
       <w:r>
-        <w:t>, Epochs</w:t>
+        <w:t xml:space="preserve"> AS (Weights * Message) + Bias</w:t>
       </w:r>
     </w:p>
     <w:p>
@@ -6474,7 +6436,15 @@
         <w:ind w:left="720"/>
       </w:pPr>
       <w:r>
-        <w:t xml:space="preserve">    </w:t>
+        <w:t xml:space="preserve">            CALCULATE Prediction AS Sigmoid(</w:t>
+      </w:r>
+      <w:proofErr w:type="spellStart"/>
+      <w:r>
+        <w:t>Linear_Score</w:t>
+      </w:r>
+      <w:proofErr w:type="spellEnd"/>
+      <w:r>
+        <w:t>)</w:t>
       </w:r>
     </w:p>
     <w:p>
@@ -6482,7 +6452,7 @@
         <w:ind w:left="720"/>
       </w:pPr>
       <w:r>
-        <w:t xml:space="preserve">    INITIALIZE Weights TO 0</w:t>
+        <w:t xml:space="preserve">            </w:t>
       </w:r>
     </w:p>
     <w:p>
@@ -6490,7 +6460,7 @@
         <w:ind w:left="720"/>
       </w:pPr>
       <w:r>
-        <w:t xml:space="preserve">    INITIALIZE Bias TO 0</w:t>
+        <w:t xml:space="preserve">            CALCULATE Error AS Label - Prediction</w:t>
       </w:r>
     </w:p>
     <w:p>
@@ -6498,7 +6468,7 @@
         <w:ind w:left="720"/>
       </w:pPr>
       <w:r>
-        <w:t xml:space="preserve">    </w:t>
+        <w:t xml:space="preserve">            </w:t>
       </w:r>
     </w:p>
     <w:p>
@@ -6506,7 +6476,7 @@
         <w:ind w:left="720"/>
       </w:pPr>
       <w:r>
-        <w:t xml:space="preserve">    FOR i FROM 1 TO Epochs</w:t>
+        <w:t xml:space="preserve">            UPDATE Weights AS Weights + (Error * Learning_Rate * Message)</w:t>
       </w:r>
     </w:p>
     <w:p>
@@ -6514,95 +6484,7 @@
         <w:ind w:left="720"/>
       </w:pPr>
       <w:r>
-        <w:t xml:space="preserve">        FOR EACH Message IN Dataset</w:t>
-      </w:r>
-    </w:p>
-    <w:p>
-      <w:pPr>
-        <w:ind w:left="720"/>
-      </w:pPr>
-      <w:r>
-        <w:t xml:space="preserve">            CALCULATE </w:t>
-      </w:r>
-      <w:proofErr w:type="spellStart"/>
-      <w:r>
-        <w:t>Linear_Score</w:t>
-      </w:r>
-      <w:proofErr w:type="spellEnd"/>
-      <w:r>
-        <w:t xml:space="preserve"> AS (Weights * Message) + Bias</w:t>
-      </w:r>
-    </w:p>
-    <w:p>
-      <w:pPr>
-        <w:ind w:left="720"/>
-      </w:pPr>
-      <w:r>
-        <w:t xml:space="preserve">            CALCULATE Prediction AS Sigmoid(</w:t>
-      </w:r>
-      <w:proofErr w:type="spellStart"/>
-      <w:r>
-        <w:t>Linear_Score</w:t>
-      </w:r>
-      <w:proofErr w:type="spellEnd"/>
-      <w:r>
-        <w:t>)</w:t>
-      </w:r>
-    </w:p>
-    <w:p>
-      <w:pPr>
-        <w:ind w:left="720"/>
-      </w:pPr>
-      <w:r>
-        <w:t xml:space="preserve">            </w:t>
-      </w:r>
-    </w:p>
-    <w:p>
-      <w:pPr>
-        <w:ind w:left="720"/>
-      </w:pPr>
-      <w:r>
-        <w:t xml:space="preserve">            CALCULATE Error AS Label - Prediction</w:t>
-      </w:r>
-    </w:p>
-    <w:p>
-      <w:pPr>
-        <w:ind w:left="720"/>
-      </w:pPr>
-      <w:r>
-        <w:t xml:space="preserve">            </w:t>
-      </w:r>
-    </w:p>
-    <w:p>
-      <w:pPr>
-        <w:ind w:left="720"/>
-      </w:pPr>
-      <w:r>
-        <w:t xml:space="preserve">            UPDATE Weights AS Weights + (Error * </w:t>
-      </w:r>
-      <w:proofErr w:type="spellStart"/>
-      <w:r>
-        <w:t>Learning_Rate</w:t>
-      </w:r>
-      <w:proofErr w:type="spellEnd"/>
-      <w:r>
-        <w:t xml:space="preserve"> * Message)</w:t>
-      </w:r>
-    </w:p>
-    <w:p>
-      <w:pPr>
-        <w:ind w:left="720"/>
-      </w:pPr>
-      <w:r>
-        <w:t xml:space="preserve">            UPDATE Bias AS Bias + (Error * </w:t>
-      </w:r>
-      <w:proofErr w:type="spellStart"/>
-      <w:r>
-        <w:t>Learning_Rate</w:t>
-      </w:r>
-      <w:proofErr w:type="spellEnd"/>
-      <w:r>
-        <w:t>)</w:t>
+        <w:t xml:space="preserve">            UPDATE Bias AS Bias + (Error * Learning_Rate)</w:t>
       </w:r>
     </w:p>
     <w:p>
@@ -6678,47 +6560,31 @@
         <w:ind w:left="720"/>
       </w:pPr>
       <w:r>
-        <w:t xml:space="preserve">    INPUT: </w:t>
+        <w:t xml:space="preserve">    INPUT: New_Message, Weights, Bias</w:t>
+      </w:r>
+    </w:p>
+    <w:p>
+      <w:pPr>
+        <w:ind w:left="720"/>
+      </w:pPr>
+      <w:r>
+        <w:t xml:space="preserve">    </w:t>
+      </w:r>
+    </w:p>
+    <w:p>
+      <w:pPr>
+        <w:ind w:left="720"/>
+      </w:pPr>
+      <w:r>
+        <w:t xml:space="preserve">    CALCULATE </w:t>
       </w:r>
       <w:proofErr w:type="spellStart"/>
       <w:r>
-        <w:t>New_Message</w:t>
+        <w:t>Linear_Score</w:t>
       </w:r>
       <w:proofErr w:type="spellEnd"/>
       <w:r>
-        <w:t>, Weights, Bias</w:t>
-      </w:r>
-    </w:p>
-    <w:p>
-      <w:pPr>
-        <w:ind w:left="720"/>
-      </w:pPr>
-      <w:r>
-        <w:t xml:space="preserve">    </w:t>
-      </w:r>
-    </w:p>
-    <w:p>
-      <w:pPr>
-        <w:ind w:left="720"/>
-      </w:pPr>
-      <w:r>
-        <w:t xml:space="preserve">    CALCULATE </w:t>
-      </w:r>
-      <w:proofErr w:type="spellStart"/>
-      <w:r>
-        <w:t>Linear_Score</w:t>
-      </w:r>
-      <w:proofErr w:type="spellEnd"/>
-      <w:r>
-        <w:t xml:space="preserve"> AS (Weights * </w:t>
-      </w:r>
-      <w:proofErr w:type="spellStart"/>
-      <w:r>
-        <w:t>New_Message</w:t>
-      </w:r>
-      <w:proofErr w:type="spellEnd"/>
-      <w:r>
-        <w:t>) + Bias</w:t>
+        <w:t xml:space="preserve"> AS (Weights * New_Message) + Bias</w:t>
       </w:r>
     </w:p>
     <w:p>
@@ -6791,10 +6657,7 @@
         <w:ind w:left="720"/>
       </w:pPr>
       <w:r>
-        <w:t>END PROCESS</w:t>
-      </w:r>
-      <w:r>
-        <w:t xml:space="preserve"> </w:t>
+        <w:t xml:space="preserve">END PROCESS </w:t>
       </w:r>
       <w:r>
         <w:br w:type="page"/>
@@ -6813,7 +6676,7 @@
           <w:bCs/>
         </w:rPr>
       </w:pPr>
-      <w:bookmarkStart w:id="19" w:name="_Toc216876177"/>
+      <w:bookmarkStart w:id="19" w:name="_Toc218682625"/>
       <w:r>
         <w:rPr>
           <w:rStyle w:val="Heading2Char"/>
@@ -6849,15 +6712,7 @@
         <w:ind w:left="720"/>
       </w:pPr>
       <w:r>
-        <w:t xml:space="preserve">    INPUT: Dataset, </w:t>
-      </w:r>
-      <w:proofErr w:type="spellStart"/>
-      <w:r>
-        <w:t>Learning_Rate</w:t>
-      </w:r>
-      <w:proofErr w:type="spellEnd"/>
-      <w:r>
-        <w:t>, Epochs, Lambda</w:t>
+        <w:t xml:space="preserve">    INPUT: Dataset, Learning_Rate, Epochs, Lambda</w:t>
       </w:r>
     </w:p>
     <w:p>
@@ -6929,15 +6784,7 @@
         <w:ind w:left="720"/>
       </w:pPr>
       <w:r>
-        <w:t xml:space="preserve">                UPDATE Weights AS Weights - </w:t>
-      </w:r>
-      <w:proofErr w:type="spellStart"/>
-      <w:r>
-        <w:t>Learning_Rate</w:t>
-      </w:r>
-      <w:proofErr w:type="spellEnd"/>
-      <w:r>
-        <w:t xml:space="preserve"> * (2 * Lambda * Weights - (Label * Message))</w:t>
+        <w:t xml:space="preserve">                UPDATE Weights AS Weights - Learning_Rate * (2 * Lambda * Weights - (Label * Message))</w:t>
       </w:r>
     </w:p>
     <w:p>
@@ -6945,15 +6792,7 @@
         <w:ind w:left="720"/>
       </w:pPr>
       <w:r>
-        <w:t xml:space="preserve">                UPDATE Bias AS Bias - </w:t>
-      </w:r>
-      <w:proofErr w:type="spellStart"/>
-      <w:r>
-        <w:t>Learning_Rate</w:t>
-      </w:r>
-      <w:proofErr w:type="spellEnd"/>
-      <w:r>
-        <w:t xml:space="preserve"> * Label</w:t>
+        <w:t xml:space="preserve">                UPDATE Bias AS Bias - Learning_Rate * Label</w:t>
       </w:r>
     </w:p>
     <w:p>
@@ -6969,15 +6808,7 @@
         <w:ind w:left="720"/>
       </w:pPr>
       <w:r>
-        <w:t xml:space="preserve">                UPDATE Weights AS Weights - </w:t>
-      </w:r>
-      <w:proofErr w:type="spellStart"/>
-      <w:r>
-        <w:t>Learning_Rate</w:t>
-      </w:r>
-      <w:proofErr w:type="spellEnd"/>
-      <w:r>
-        <w:t xml:space="preserve"> * (2 * Lambda * Weights)</w:t>
+        <w:t xml:space="preserve">                UPDATE Weights AS Weights - Learning_Rate * (2 * Lambda * Weights)</w:t>
       </w:r>
     </w:p>
     <w:p>
@@ -7061,15 +6892,7 @@
         <w:ind w:left="720"/>
       </w:pPr>
       <w:r>
-        <w:t xml:space="preserve">    INPUT: </w:t>
-      </w:r>
-      <w:proofErr w:type="spellStart"/>
-      <w:r>
-        <w:t>New_Message</w:t>
-      </w:r>
-      <w:proofErr w:type="spellEnd"/>
-      <w:r>
-        <w:t>, Weights, Bias</w:t>
+        <w:t xml:space="preserve">    INPUT: New_Message, Weights, Bias</w:t>
       </w:r>
     </w:p>
     <w:p>
@@ -7085,15 +6908,7 @@
         <w:ind w:left="720"/>
       </w:pPr>
       <w:r>
-        <w:t xml:space="preserve">    CALCULATE Result AS (Weights * </w:t>
-      </w:r>
-      <w:proofErr w:type="spellStart"/>
-      <w:r>
-        <w:t>New_Message</w:t>
-      </w:r>
-      <w:proofErr w:type="spellEnd"/>
-      <w:r>
-        <w:t>) - Bias</w:t>
+        <w:t xml:space="preserve">    CALCULATE Result AS (Weights * New_Message) - Bias</w:t>
       </w:r>
     </w:p>
     <w:p>
@@ -7148,74 +6963,16 @@
     <w:p>
       <w:pPr>
         <w:ind w:left="720"/>
+      </w:pPr>
+      <w:r>
+        <w:t xml:space="preserve">END PROCESS </w:t>
+      </w:r>
+    </w:p>
+    <w:p>
+      <w:pPr>
+        <w:ind w:left="720"/>
         <w:rPr>
           <w:b/>
-        </w:rPr>
-      </w:pPr>
-      <w:r>
-        <w:t>END PROCESS</w:t>
-      </w:r>
-      <w:r>
-        <w:t xml:space="preserve"> </w:t>
-      </w:r>
-    </w:p>
-    <w:p>
-      <w:pPr>
-        <w:pStyle w:val="Heading1"/>
-        <w:rPr>
-          <w:rFonts w:eastAsia="Arial" w:cs="Times New Roman"/>
-          <w:b w:val="0"/>
-          <w:color w:val="auto"/>
-          <w:sz w:val="24"/>
-          <w:szCs w:val="24"/>
-        </w:rPr>
-      </w:pPr>
-    </w:p>
-    <w:p>
-      <w:pPr>
-        <w:pStyle w:val="Heading1"/>
-        <w:rPr>
-          <w:rFonts w:eastAsia="Arial" w:cs="Times New Roman"/>
-          <w:b w:val="0"/>
-          <w:color w:val="auto"/>
-          <w:sz w:val="24"/>
-          <w:szCs w:val="24"/>
-        </w:rPr>
-      </w:pPr>
-    </w:p>
-    <w:p>
-      <w:pPr>
-        <w:pStyle w:val="Heading1"/>
-        <w:rPr>
-          <w:rFonts w:eastAsia="Arial" w:cs="Times New Roman"/>
-          <w:b w:val="0"/>
-          <w:color w:val="auto"/>
-          <w:sz w:val="24"/>
-          <w:szCs w:val="24"/>
-        </w:rPr>
-      </w:pPr>
-    </w:p>
-    <w:p>
-      <w:pPr>
-        <w:pStyle w:val="Heading1"/>
-        <w:rPr>
-          <w:rFonts w:eastAsia="Arial" w:cs="Times New Roman"/>
-          <w:b w:val="0"/>
-          <w:color w:val="auto"/>
-          <w:sz w:val="24"/>
-          <w:szCs w:val="24"/>
-        </w:rPr>
-      </w:pPr>
-    </w:p>
-    <w:p>
-      <w:pPr>
-        <w:pStyle w:val="Heading1"/>
-        <w:rPr>
-          <w:rFonts w:eastAsia="Arial" w:cs="Times New Roman"/>
-          <w:b w:val="0"/>
-          <w:color w:val="auto"/>
-          <w:sz w:val="24"/>
-          <w:szCs w:val="24"/>
         </w:rPr>
       </w:pPr>
     </w:p>
@@ -7236,13 +6993,9 @@
     </w:p>
     <w:p>
       <w:pPr>
-        <w:pStyle w:val="Heading1"/>
-        <w:numPr>
-          <w:ilvl w:val="0"/>
-          <w:numId w:val="7"/>
-        </w:numPr>
-      </w:pPr>
-      <w:bookmarkStart w:id="20" w:name="_Toc216876178"/>
+        <w:pStyle w:val="Heading2"/>
+      </w:pPr>
+      <w:bookmarkStart w:id="20" w:name="_Toc218682626"/>
       <w:r>
         <w:lastRenderedPageBreak/>
         <w:t>Flowcharts</w:t>
@@ -7266,6 +7019,7 @@
       <w:r>
         <w:rPr>
           <w:rStyle w:val="Heading2Char"/>
+          <w:noProof/>
         </w:rPr>
         <mc:AlternateContent>
           <mc:Choice Requires="wps">
@@ -7410,6 +7164,7 @@
       <w:r>
         <w:rPr>
           <w:rStyle w:val="Heading2Char"/>
+          <w:noProof/>
         </w:rPr>
         <w:drawing>
           <wp:anchor distT="0" distB="0" distL="114300" distR="114300" simplePos="0" relativeHeight="251668480" behindDoc="0" locked="0" layoutInCell="1" allowOverlap="1" wp14:anchorId="75E46507" wp14:editId="78CAD1A8">
@@ -7467,7 +7222,7 @@
           </wp:anchor>
         </w:drawing>
       </w:r>
-      <w:bookmarkStart w:id="23" w:name="_Toc216876179"/>
+      <w:bookmarkStart w:id="23" w:name="_Toc218682627"/>
       <w:r>
         <w:rPr>
           <w:rStyle w:val="Heading2Char"/>
@@ -7535,7 +7290,7 @@
           <w:rFonts w:ascii="Times New Roman" w:hAnsi="Times New Roman" w:cs="Times New Roman"/>
         </w:rPr>
       </w:pPr>
-      <w:bookmarkStart w:id="24" w:name="_Toc216876180"/>
+      <w:bookmarkStart w:id="24" w:name="_Toc218682628"/>
       <w:r>
         <w:rPr>
           <w:rStyle w:val="Heading2Char"/>
@@ -7708,7 +7463,7 @@
           <w14:ligatures w14:val="standardContextual"/>
         </w:rPr>
         <w:drawing>
-          <wp:anchor distT="0" distB="0" distL="114300" distR="114300" simplePos="0" relativeHeight="251669504" behindDoc="0" locked="0" layoutInCell="1" allowOverlap="1" wp14:anchorId="4CD61DEA" wp14:editId="3FFF3066">
+          <wp:anchor distT="0" distB="0" distL="114300" distR="114300" simplePos="0" relativeHeight="251669504" behindDoc="0" locked="0" layoutInCell="1" allowOverlap="1" wp14:anchorId="4CD61DEA" wp14:editId="369A5222">
             <wp:simplePos x="0" y="0"/>
             <wp:positionH relativeFrom="column">
               <wp:posOffset>1979295</wp:posOffset>
@@ -7785,6 +7540,7 @@
       <w:r>
         <w:rPr>
           <w:rStyle w:val="Heading2Char"/>
+          <w:noProof/>
         </w:rPr>
         <w:lastRenderedPageBreak/>
         <mc:AlternateContent>
@@ -7924,9 +7680,10 @@
       <w:r>
         <w:rPr>
           <w:rStyle w:val="Heading2Char"/>
+          <w:noProof/>
         </w:rPr>
         <w:drawing>
-          <wp:anchor distT="0" distB="0" distL="114300" distR="114300" simplePos="0" relativeHeight="251670528" behindDoc="0" locked="0" layoutInCell="1" allowOverlap="1" wp14:anchorId="080A6920" wp14:editId="6C2E1C43">
+          <wp:anchor distT="0" distB="0" distL="114300" distR="114300" simplePos="0" relativeHeight="251670528" behindDoc="0" locked="0" layoutInCell="1" allowOverlap="1" wp14:anchorId="080A6920" wp14:editId="73A5B193">
             <wp:simplePos x="0" y="0"/>
             <wp:positionH relativeFrom="column">
               <wp:posOffset>1439545</wp:posOffset>
@@ -7981,7 +7738,7 @@
           </wp:anchor>
         </w:drawing>
       </w:r>
-      <w:bookmarkStart w:id="29" w:name="_Toc216876181"/>
+      <w:bookmarkStart w:id="29" w:name="_Toc218682629"/>
       <w:r>
         <w:rPr>
           <w:rStyle w:val="Heading2Char"/>
@@ -8033,7 +7790,7 @@
       <w:r>
         <w:br w:type="page"/>
       </w:r>
-      <w:bookmarkStart w:id="30" w:name="_Toc216876182"/>
+      <w:bookmarkStart w:id="30" w:name="_Toc218682630"/>
       <w:r>
         <w:lastRenderedPageBreak/>
         <w:t>Conclusion</w:t>
@@ -8089,24 +7846,22 @@
         <w:br w:type="page"/>
       </w:r>
     </w:p>
-    <w:bookmarkStart w:id="31" w:name="_Toc216876183" w:displacedByCustomXml="next"/>
+    <w:bookmarkStart w:id="31" w:name="_Toc218682631" w:displacedByCustomXml="next"/>
     <w:sdt>
       <w:sdtPr>
+        <w:rPr>
+          <w:rFonts w:ascii="Arial" w:eastAsia="Arial" w:hAnsi="Arial" w:cs="Arial"/>
+          <w:b w:val="0"/>
+          <w:color w:val="auto"/>
+          <w:sz w:val="24"/>
+          <w:szCs w:val="24"/>
+        </w:rPr>
         <w:id w:val="-333151135"/>
         <w:docPartObj>
           <w:docPartGallery w:val="Bibliographies"/>
           <w:docPartUnique/>
         </w:docPartObj>
       </w:sdtPr>
-      <w:sdtEndPr>
-        <w:rPr>
-          <w:rFonts w:ascii="Arial" w:eastAsia="Arial" w:hAnsi="Arial" w:cs="Arial"/>
-          <w:b w:val="0"/>
-          <w:color w:val="auto"/>
-          <w:sz w:val="24"/>
-          <w:szCs w:val="24"/>
-        </w:rPr>
-      </w:sdtEndPr>
       <w:sdtContent>
         <w:p>
           <w:pPr>
@@ -9449,6 +9204,100 @@
     </w:lvl>
   </w:abstractNum>
   <w:abstractNum w:abstractNumId="9" w15:restartNumberingAfterBreak="0">
+    <w:nsid w:val="41D37BC5"/>
+    <w:multiLevelType w:val="multilevel"/>
+    <w:tmpl w:val="66B0E99A"/>
+    <w:lvl w:ilvl="0">
+      <w:start w:val="1"/>
+      <w:numFmt w:val="decimal"/>
+      <w:pStyle w:val="Heading1"/>
+      <w:lvlText w:val="%1"/>
+      <w:lvlJc w:val="left"/>
+      <w:pPr>
+        <w:ind w:left="432" w:hanging="432"/>
+      </w:pPr>
+    </w:lvl>
+    <w:lvl w:ilvl="1">
+      <w:start w:val="1"/>
+      <w:numFmt w:val="decimal"/>
+      <w:lvlText w:val="%1.%2"/>
+      <w:lvlJc w:val="left"/>
+      <w:pPr>
+        <w:ind w:left="576" w:hanging="576"/>
+      </w:pPr>
+    </w:lvl>
+    <w:lvl w:ilvl="2">
+      <w:start w:val="1"/>
+      <w:numFmt w:val="decimal"/>
+      <w:pStyle w:val="Heading3"/>
+      <w:lvlText w:val="%1.%2.%3"/>
+      <w:lvlJc w:val="left"/>
+      <w:pPr>
+        <w:ind w:left="720" w:hanging="720"/>
+      </w:pPr>
+    </w:lvl>
+    <w:lvl w:ilvl="3">
+      <w:start w:val="1"/>
+      <w:numFmt w:val="decimal"/>
+      <w:pStyle w:val="Heading4"/>
+      <w:lvlText w:val="%1.%2.%3.%4"/>
+      <w:lvlJc w:val="left"/>
+      <w:pPr>
+        <w:ind w:left="864" w:hanging="864"/>
+      </w:pPr>
+    </w:lvl>
+    <w:lvl w:ilvl="4">
+      <w:start w:val="1"/>
+      <w:numFmt w:val="decimal"/>
+      <w:pStyle w:val="Heading5"/>
+      <w:lvlText w:val="%1.%2.%3.%4.%5"/>
+      <w:lvlJc w:val="left"/>
+      <w:pPr>
+        <w:ind w:left="1008" w:hanging="1008"/>
+      </w:pPr>
+    </w:lvl>
+    <w:lvl w:ilvl="5">
+      <w:start w:val="1"/>
+      <w:numFmt w:val="decimal"/>
+      <w:pStyle w:val="Heading6"/>
+      <w:lvlText w:val="%1.%2.%3.%4.%5.%6"/>
+      <w:lvlJc w:val="left"/>
+      <w:pPr>
+        <w:ind w:left="1152" w:hanging="1152"/>
+      </w:pPr>
+    </w:lvl>
+    <w:lvl w:ilvl="6">
+      <w:start w:val="1"/>
+      <w:numFmt w:val="decimal"/>
+      <w:pStyle w:val="Heading7"/>
+      <w:lvlText w:val="%1.%2.%3.%4.%5.%6.%7"/>
+      <w:lvlJc w:val="left"/>
+      <w:pPr>
+        <w:ind w:left="1296" w:hanging="1296"/>
+      </w:pPr>
+    </w:lvl>
+    <w:lvl w:ilvl="7">
+      <w:start w:val="1"/>
+      <w:numFmt w:val="decimal"/>
+      <w:pStyle w:val="Heading8"/>
+      <w:lvlText w:val="%1.%2.%3.%4.%5.%6.%7.%8"/>
+      <w:lvlJc w:val="left"/>
+      <w:pPr>
+        <w:ind w:left="1440" w:hanging="1440"/>
+      </w:pPr>
+    </w:lvl>
+    <w:lvl w:ilvl="8">
+      <w:start w:val="1"/>
+      <w:numFmt w:val="decimal"/>
+      <w:pStyle w:val="Heading9"/>
+      <w:lvlText w:val="%1.%2.%3.%4.%5.%6.%7.%8.%9"/>
+      <w:lvlJc w:val="left"/>
+      <w:pPr>
+        <w:ind w:left="1584" w:hanging="1584"/>
+      </w:pPr>
+    </w:lvl>
+  </w:abstractNum>
+  <w:abstractNum w:abstractNumId="10" w15:restartNumberingAfterBreak="0">
     <w:nsid w:val="42934D3F"/>
     <w:multiLevelType w:val="hybridMultilevel"/>
     <w:tmpl w:val="3D7897A8"/>
@@ -9561,7 +9410,7 @@
       </w:rPr>
     </w:lvl>
   </w:abstractNum>
-  <w:abstractNum w:abstractNumId="10" w15:restartNumberingAfterBreak="0">
+  <w:abstractNum w:abstractNumId="11" w15:restartNumberingAfterBreak="0">
     <w:nsid w:val="485D4B22"/>
     <w:multiLevelType w:val="hybridMultilevel"/>
     <w:tmpl w:val="36886BDC"/>
@@ -9674,7 +9523,7 @@
       </w:rPr>
     </w:lvl>
   </w:abstractNum>
-  <w:abstractNum w:abstractNumId="11" w15:restartNumberingAfterBreak="0">
+  <w:abstractNum w:abstractNumId="12" w15:restartNumberingAfterBreak="0">
     <w:nsid w:val="4A88123A"/>
     <w:multiLevelType w:val="multilevel"/>
     <w:tmpl w:val="620E30FC"/>
@@ -9761,7 +9610,7 @@
       </w:pPr>
     </w:lvl>
   </w:abstractNum>
-  <w:abstractNum w:abstractNumId="12" w15:restartNumberingAfterBreak="0">
+  <w:abstractNum w:abstractNumId="13" w15:restartNumberingAfterBreak="0">
     <w:nsid w:val="4B8A3ED9"/>
     <w:multiLevelType w:val="hybridMultilevel"/>
     <w:tmpl w:val="BCA80EA2"/>
@@ -9874,7 +9723,7 @@
       </w:rPr>
     </w:lvl>
   </w:abstractNum>
-  <w:abstractNum w:abstractNumId="13" w15:restartNumberingAfterBreak="0">
+  <w:abstractNum w:abstractNumId="14" w15:restartNumberingAfterBreak="0">
     <w:nsid w:val="4C5C2B1E"/>
     <w:multiLevelType w:val="hybridMultilevel"/>
     <w:tmpl w:val="A9C8C6C2"/>
@@ -9987,7 +9836,7 @@
       </w:rPr>
     </w:lvl>
   </w:abstractNum>
-  <w:abstractNum w:abstractNumId="14" w15:restartNumberingAfterBreak="0">
+  <w:abstractNum w:abstractNumId="15" w15:restartNumberingAfterBreak="0">
     <w:nsid w:val="4E9E3B49"/>
     <w:multiLevelType w:val="multilevel"/>
     <w:tmpl w:val="0809001F"/>
@@ -10073,7 +9922,7 @@
       </w:pPr>
     </w:lvl>
   </w:abstractNum>
-  <w:abstractNum w:abstractNumId="15" w15:restartNumberingAfterBreak="0">
+  <w:abstractNum w:abstractNumId="16" w15:restartNumberingAfterBreak="0">
     <w:nsid w:val="50E369B1"/>
     <w:multiLevelType w:val="multilevel"/>
     <w:tmpl w:val="0809001F"/>
@@ -10163,7 +10012,7 @@
       </w:pPr>
     </w:lvl>
   </w:abstractNum>
-  <w:abstractNum w:abstractNumId="16" w15:restartNumberingAfterBreak="0">
+  <w:abstractNum w:abstractNumId="17" w15:restartNumberingAfterBreak="0">
     <w:nsid w:val="54F923B7"/>
     <w:multiLevelType w:val="multilevel"/>
     <w:tmpl w:val="291A5212"/>
@@ -10249,7 +10098,7 @@
       </w:pPr>
     </w:lvl>
   </w:abstractNum>
-  <w:abstractNum w:abstractNumId="17" w15:restartNumberingAfterBreak="0">
+  <w:abstractNum w:abstractNumId="18" w15:restartNumberingAfterBreak="0">
     <w:nsid w:val="5C920B5B"/>
     <w:multiLevelType w:val="multilevel"/>
     <w:tmpl w:val="0809001F"/>
@@ -10335,7 +10184,7 @@
       </w:pPr>
     </w:lvl>
   </w:abstractNum>
-  <w:abstractNum w:abstractNumId="18" w15:restartNumberingAfterBreak="0">
+  <w:abstractNum w:abstractNumId="19" w15:restartNumberingAfterBreak="0">
     <w:nsid w:val="70B34F49"/>
     <w:multiLevelType w:val="multilevel"/>
     <w:tmpl w:val="5932461A"/>
@@ -10422,10 +10271,10 @@
     </w:lvl>
   </w:abstractNum>
   <w:num w:numId="1" w16cid:durableId="797844043">
-    <w:abstractNumId w:val="13"/>
+    <w:abstractNumId w:val="14"/>
   </w:num>
   <w:num w:numId="2" w16cid:durableId="1503155597">
-    <w:abstractNumId w:val="10"/>
+    <w:abstractNumId w:val="11"/>
   </w:num>
   <w:num w:numId="3" w16cid:durableId="1493595361">
     <w:abstractNumId w:val="4"/>
@@ -10434,25 +10283,25 @@
     <w:abstractNumId w:val="3"/>
   </w:num>
   <w:num w:numId="5" w16cid:durableId="461729183">
-    <w:abstractNumId w:val="12"/>
+    <w:abstractNumId w:val="13"/>
   </w:num>
   <w:num w:numId="6" w16cid:durableId="1134249538">
     <w:abstractNumId w:val="5"/>
   </w:num>
   <w:num w:numId="7" w16cid:durableId="155846741">
-    <w:abstractNumId w:val="15"/>
+    <w:abstractNumId w:val="16"/>
   </w:num>
   <w:num w:numId="8" w16cid:durableId="904953338">
-    <w:abstractNumId w:val="9"/>
+    <w:abstractNumId w:val="10"/>
   </w:num>
   <w:num w:numId="9" w16cid:durableId="879896581">
-    <w:abstractNumId w:val="18"/>
+    <w:abstractNumId w:val="19"/>
   </w:num>
   <w:num w:numId="10" w16cid:durableId="847595326">
-    <w:abstractNumId w:val="16"/>
+    <w:abstractNumId w:val="17"/>
   </w:num>
   <w:num w:numId="11" w16cid:durableId="1260067673">
-    <w:abstractNumId w:val="16"/>
+    <w:abstractNumId w:val="17"/>
     <w:lvlOverride w:ilvl="0">
       <w:startOverride w:val="1"/>
     </w:lvlOverride>
@@ -10488,13 +10337,13 @@
     <w:abstractNumId w:val="6"/>
   </w:num>
   <w:num w:numId="14" w16cid:durableId="2057393329">
-    <w:abstractNumId w:val="14"/>
+    <w:abstractNumId w:val="15"/>
   </w:num>
   <w:num w:numId="15" w16cid:durableId="2086998686">
-    <w:abstractNumId w:val="11"/>
+    <w:abstractNumId w:val="12"/>
   </w:num>
   <w:num w:numId="16" w16cid:durableId="1231966624">
-    <w:abstractNumId w:val="17"/>
+    <w:abstractNumId w:val="18"/>
   </w:num>
   <w:num w:numId="17" w16cid:durableId="1091317527">
     <w:abstractNumId w:val="7"/>
@@ -10507,6 +10356,9 @@
   </w:num>
   <w:num w:numId="20" w16cid:durableId="40250500">
     <w:abstractNumId w:val="2"/>
+  </w:num>
+  <w:num w:numId="21" w16cid:durableId="1583487058">
+    <w:abstractNumId w:val="9"/>
   </w:num>
 </w:numbering>
 </file>
@@ -10933,6 +10785,9 @@
     <w:pPr>
       <w:keepNext/>
       <w:keepLines/>
+      <w:numPr>
+        <w:numId w:val="21"/>
+      </w:numPr>
       <w:spacing w:before="360" w:after="80"/>
       <w:outlineLvl w:val="0"/>
     </w:pPr>
@@ -10953,11 +10808,12 @@
     <w:uiPriority w:val="9"/>
     <w:unhideWhenUsed/>
     <w:qFormat/>
-    <w:rsid w:val="009113F7"/>
+    <w:rsid w:val="00B10CC9"/>
     <w:pPr>
       <w:keepNext/>
       <w:keepLines/>
       <w:spacing w:before="160" w:after="80"/>
+      <w:ind w:left="576" w:hanging="576"/>
       <w:outlineLvl w:val="1"/>
     </w:pPr>
     <w:rPr>
@@ -10980,6 +10836,10 @@
     <w:pPr>
       <w:keepNext/>
       <w:keepLines/>
+      <w:numPr>
+        <w:ilvl w:val="2"/>
+        <w:numId w:val="21"/>
+      </w:numPr>
       <w:spacing w:before="160" w:after="80"/>
       <w:outlineLvl w:val="2"/>
     </w:pPr>
@@ -11003,6 +10863,10 @@
     <w:pPr>
       <w:keepNext/>
       <w:keepLines/>
+      <w:numPr>
+        <w:ilvl w:val="3"/>
+        <w:numId w:val="21"/>
+      </w:numPr>
       <w:spacing w:before="80" w:after="40"/>
       <w:outlineLvl w:val="3"/>
     </w:pPr>
@@ -11026,6 +10890,10 @@
     <w:pPr>
       <w:keepNext/>
       <w:keepLines/>
+      <w:numPr>
+        <w:ilvl w:val="4"/>
+        <w:numId w:val="21"/>
+      </w:numPr>
       <w:spacing w:before="80" w:after="40"/>
       <w:outlineLvl w:val="4"/>
     </w:pPr>
@@ -11047,6 +10915,10 @@
     <w:pPr>
       <w:keepNext/>
       <w:keepLines/>
+      <w:numPr>
+        <w:ilvl w:val="5"/>
+        <w:numId w:val="21"/>
+      </w:numPr>
       <w:spacing w:before="40" w:after="0"/>
       <w:outlineLvl w:val="5"/>
     </w:pPr>
@@ -11070,6 +10942,10 @@
     <w:pPr>
       <w:keepNext/>
       <w:keepLines/>
+      <w:numPr>
+        <w:ilvl w:val="6"/>
+        <w:numId w:val="21"/>
+      </w:numPr>
       <w:spacing w:before="40" w:after="0"/>
       <w:outlineLvl w:val="6"/>
     </w:pPr>
@@ -11091,6 +10967,10 @@
     <w:pPr>
       <w:keepNext/>
       <w:keepLines/>
+      <w:numPr>
+        <w:ilvl w:val="7"/>
+        <w:numId w:val="21"/>
+      </w:numPr>
       <w:spacing w:after="0"/>
       <w:outlineLvl w:val="7"/>
     </w:pPr>
@@ -11114,6 +10994,10 @@
     <w:pPr>
       <w:keepNext/>
       <w:keepLines/>
+      <w:numPr>
+        <w:ilvl w:val="8"/>
+        <w:numId w:val="21"/>
+      </w:numPr>
       <w:spacing w:after="0"/>
       <w:outlineLvl w:val="8"/>
     </w:pPr>
@@ -11125,6 +11009,7 @@
   <w:style w:type="character" w:default="1" w:styleId="DefaultParagraphFont">
     <w:name w:val="Default Paragraph Font"/>
     <w:uiPriority w:val="1"/>
+    <w:semiHidden/>
     <w:unhideWhenUsed/>
   </w:style>
   <w:style w:type="table" w:default="1" w:styleId="TableNormal">
@@ -11170,7 +11055,7 @@
     <w:basedOn w:val="DefaultParagraphFont"/>
     <w:link w:val="Heading2"/>
     <w:uiPriority w:val="9"/>
-    <w:rsid w:val="009113F7"/>
+    <w:rsid w:val="00B10CC9"/>
     <w:rPr>
       <w:rFonts w:ascii="Times New Roman" w:eastAsiaTheme="majorEastAsia" w:hAnsi="Times New Roman" w:cstheme="majorBidi"/>
       <w:b/>
@@ -11635,8 +11520,8 @@
       </w:numPr>
     </w:pPr>
   </w:style>
-  <w:style w:type="character" w:customStyle="1" w:styleId="subtitle0">
-    <w:name w:val="subtitle"/>
+  <w:style w:type="character" w:customStyle="1" w:styleId="Subtitle1">
+    <w:name w:val="Subtitle1"/>
     <w:basedOn w:val="DefaultParagraphFont"/>
     <w:rsid w:val="009113F7"/>
   </w:style>
@@ -12028,19 +11913,19 @@
 
 <file path=word/glossary/fontTable.xml><?xml version="1.0" encoding="utf-8"?>
 <w:fonts xmlns:mc="http://schemas.openxmlformats.org/markup-compatibility/2006" xmlns:r="http://schemas.openxmlformats.org/officeDocument/2006/relationships" xmlns:w="http://schemas.openxmlformats.org/wordprocessingml/2006/main" xmlns:w14="http://schemas.microsoft.com/office/word/2010/wordml" xmlns:w15="http://schemas.microsoft.com/office/word/2012/wordml" xmlns:w16cex="http://schemas.microsoft.com/office/word/2018/wordml/cex" xmlns:w16cid="http://schemas.microsoft.com/office/word/2016/wordml/cid" xmlns:w16="http://schemas.microsoft.com/office/word/2018/wordml" xmlns:w16du="http://schemas.microsoft.com/office/word/2023/wordml/word16du" xmlns:w16sdtdh="http://schemas.microsoft.com/office/word/2020/wordml/sdtdatahash" xmlns:w16sdtfl="http://schemas.microsoft.com/office/word/2024/wordml/sdtformatlock" xmlns:w16se="http://schemas.microsoft.com/office/word/2015/wordml/symex" mc:Ignorable="w14 w15 w16se w16cid w16 w16cex w16sdtdh w16sdtfl w16du">
+  <w:font w:name="Symbol">
+    <w:panose1 w:val="05050102010706020507"/>
+    <w:charset w:val="02"/>
+    <w:family w:val="decorative"/>
+    <w:pitch w:val="variable"/>
+    <w:sig w:usb0="00000003" w:usb1="10000000" w:usb2="00000000" w:usb3="00000000" w:csb0="80000001" w:csb1="00000000"/>
+  </w:font>
   <w:font w:name="Times New Roman">
     <w:panose1 w:val="02020603050405020304"/>
     <w:charset w:val="00"/>
     <w:family w:val="roman"/>
     <w:pitch w:val="variable"/>
     <w:sig w:usb0="E0002EFF" w:usb1="C000785B" w:usb2="00000009" w:usb3="00000000" w:csb0="000001FF" w:csb1="00000000"/>
-  </w:font>
-  <w:font w:name="Symbol">
-    <w:panose1 w:val="05050102010706020507"/>
-    <w:charset w:val="02"/>
-    <w:family w:val="decorative"/>
-    <w:pitch w:val="variable"/>
-    <w:sig w:usb0="00000003" w:usb1="10000000" w:usb2="00000000" w:usb3="00000000" w:csb0="80000001" w:csb1="00000000"/>
   </w:font>
   <w:font w:name="Courier New">
     <w:panose1 w:val="02070309020205020404"/>
@@ -12068,7 +11953,7 @@
     <w:charset w:val="00"/>
     <w:family w:val="swiss"/>
     <w:pitch w:val="variable"/>
-    <w:sig w:usb0="E0002EFF" w:usb1="C000785B" w:usb2="00000009" w:usb3="00000000" w:csb0="000001FF" w:csb1="00000000"/>
+    <w:sig w:usb0="E0002AFF" w:usb1="C0007843" w:usb2="00000009" w:usb3="00000000" w:csb0="000001FF" w:csb1="00000000"/>
   </w:font>
   <w:font w:name="Aptos Display">
     <w:panose1 w:val="020B0004020202020204"/>
@@ -12104,8 +11989,11 @@
   <w:rsids>
     <w:rsidRoot w:val="00425889"/>
     <w:rsid w:val="00425889"/>
+    <w:rsid w:val="0075364F"/>
     <w:rsid w:val="007771D4"/>
     <w:rsid w:val="00AF0D8E"/>
+    <w:rsid w:val="00C51235"/>
+    <w:rsid w:val="00D50629"/>
   </w:rsids>
   <m:mathPr>
     <m:mathFont m:val="Cambria Math"/>

</xml_diff>